<commit_message>
feito o histórico de jogos de PC
</commit_message>
<xml_diff>
--- a/Artigo.docx
+++ b/Artigo.docx
@@ -26,8 +26,6 @@
                 <w:szCs w:val="24"/>
               </w:rPr>
             </w:pPr>
-            <w:bookmarkStart w:id="0" w:name="_GoBack"/>
-            <w:bookmarkEnd w:id="0"/>
             <w:r>
               <w:rPr>
                 <w:rFonts w:ascii="Arial" w:hAnsi="Arial" w:cs="Arial"/>
@@ -4663,10 +4661,468 @@
     <w:p>
       <w:pPr>
         <w:rPr>
+          <w:rFonts w:ascii="TimesNewRomanPS-BoldMT" w:hAnsi="TimesNewRomanPS-BoldMT" w:cs="TimesNewRomanPS-BoldMT"/>
+          <w:b/>
+          <w:bCs/>
+          <w:sz w:val="24"/>
+          <w:szCs w:val="24"/>
+        </w:rPr>
+      </w:pPr>
+      <w:r>
+        <w:rPr>
+          <w:rFonts w:ascii="TimesNewRomanPS-BoldMT" w:hAnsi="TimesNewRomanPS-BoldMT" w:cs="TimesNewRomanPS-BoldMT"/>
+          <w:b/>
+          <w:bCs/>
+          <w:sz w:val="24"/>
+          <w:szCs w:val="24"/>
+        </w:rPr>
+        <w:t>Geração 16bits</w:t>
+      </w:r>
+    </w:p>
+    <w:p>
+      <w:pPr>
+        <w:rPr>
           <w:rFonts w:ascii="Arial" w:hAnsi="Arial" w:cs="Arial"/>
           <w:sz w:val="24"/>
           <w:szCs w:val="24"/>
-          <w:u w:val="single"/>
+        </w:rPr>
+      </w:pPr>
+      <w:r>
+        <w:rPr>
+          <w:rFonts w:ascii="Arial" w:hAnsi="Arial" w:cs="Arial"/>
+          <w:sz w:val="24"/>
+          <w:szCs w:val="24"/>
+        </w:rPr>
+        <w:t>Um console de</w:t>
+      </w:r>
+      <w:r>
+        <w:rPr>
+          <w:rFonts w:ascii="Arial" w:hAnsi="Arial" w:cs="Arial"/>
+          <w:sz w:val="24"/>
+          <w:szCs w:val="24"/>
+        </w:rPr>
+        <w:t xml:space="preserve"> </w:t>
+      </w:r>
+      <w:r>
+        <w:rPr>
+          <w:rFonts w:ascii="Arial" w:hAnsi="Arial" w:cs="Arial"/>
+          <w:sz w:val="24"/>
+          <w:szCs w:val="24"/>
+        </w:rPr>
+        <w:t>dezesseis</w:t>
+      </w:r>
+      <w:r>
+        <w:rPr>
+          <w:rFonts w:ascii="Arial" w:hAnsi="Arial" w:cs="Arial"/>
+          <w:sz w:val="24"/>
+          <w:szCs w:val="24"/>
+        </w:rPr>
+        <w:t xml:space="preserve"> é aquele que se usa</w:t>
+      </w:r>
+      <w:r>
+        <w:rPr>
+          <w:rFonts w:ascii="Arial" w:hAnsi="Arial" w:cs="Arial"/>
+          <w:sz w:val="24"/>
+          <w:szCs w:val="24"/>
+        </w:rPr>
+        <w:t xml:space="preserve"> de arquitetura de 16 </w:t>
+      </w:r>
+      <w:r>
+        <w:rPr>
+          <w:rFonts w:ascii="Arial" w:hAnsi="Arial" w:cs="Arial"/>
+          <w:sz w:val="24"/>
+          <w:szCs w:val="24"/>
+        </w:rPr>
+        <w:t>bits.</w:t>
+      </w:r>
+    </w:p>
+    <w:p>
+      <w:pPr>
+        <w:rPr>
+          <w:rFonts w:ascii="Arial" w:hAnsi="Arial" w:cs="Arial"/>
+          <w:b/>
+          <w:bCs/>
+          <w:sz w:val="20"/>
+          <w:szCs w:val="20"/>
+        </w:rPr>
+      </w:pPr>
+    </w:p>
+    <w:tbl>
+      <w:tblPr>
+        <w:tblStyle w:val="Tabelacomgrade"/>
+        <w:tblW w:w="0" w:type="auto"/>
+        <w:tblLook w:val="04A0" w:firstRow="1" w:lastRow="0" w:firstColumn="1" w:lastColumn="0" w:noHBand="0" w:noVBand="1"/>
+      </w:tblPr>
+      <w:tblGrid>
+        <w:gridCol w:w="988"/>
+        <w:gridCol w:w="1559"/>
+        <w:gridCol w:w="5947"/>
+      </w:tblGrid>
+      <w:tr>
+        <w:tc>
+          <w:tcPr>
+            <w:tcW w:w="988" w:type="dxa"/>
+          </w:tcPr>
+          <w:p>
+            <w:pPr>
+              <w:autoSpaceDE w:val="0"/>
+              <w:autoSpaceDN w:val="0"/>
+              <w:adjustRightInd w:val="0"/>
+              <w:jc w:val="center"/>
+              <w:rPr>
+                <w:rFonts w:ascii="Arial" w:hAnsi="Arial" w:cs="Arial"/>
+                <w:b/>
+                <w:sz w:val="24"/>
+                <w:szCs w:val="24"/>
+              </w:rPr>
+            </w:pPr>
+            <w:r>
+              <w:rPr>
+                <w:rFonts w:ascii="Arial" w:hAnsi="Arial" w:cs="Arial"/>
+                <w:b/>
+                <w:sz w:val="24"/>
+                <w:szCs w:val="24"/>
+              </w:rPr>
+              <w:t>Ano</w:t>
+            </w:r>
+          </w:p>
+        </w:tc>
+        <w:tc>
+          <w:tcPr>
+            <w:tcW w:w="1559" w:type="dxa"/>
+          </w:tcPr>
+          <w:p>
+            <w:pPr>
+              <w:autoSpaceDE w:val="0"/>
+              <w:autoSpaceDN w:val="0"/>
+              <w:adjustRightInd w:val="0"/>
+              <w:jc w:val="center"/>
+              <w:rPr>
+                <w:rFonts w:ascii="Arial" w:hAnsi="Arial" w:cs="Arial"/>
+                <w:b/>
+                <w:sz w:val="24"/>
+                <w:szCs w:val="24"/>
+              </w:rPr>
+            </w:pPr>
+            <w:r>
+              <w:rPr>
+                <w:rFonts w:ascii="Arial" w:hAnsi="Arial" w:cs="Arial"/>
+                <w:b/>
+                <w:sz w:val="24"/>
+                <w:szCs w:val="24"/>
+              </w:rPr>
+              <w:t>Modelo</w:t>
+            </w:r>
+          </w:p>
+        </w:tc>
+        <w:tc>
+          <w:tcPr>
+            <w:tcW w:w="5947" w:type="dxa"/>
+          </w:tcPr>
+          <w:p>
+            <w:pPr>
+              <w:autoSpaceDE w:val="0"/>
+              <w:autoSpaceDN w:val="0"/>
+              <w:adjustRightInd w:val="0"/>
+              <w:jc w:val="center"/>
+              <w:rPr>
+                <w:rFonts w:ascii="Arial" w:hAnsi="Arial" w:cs="Arial"/>
+                <w:b/>
+                <w:sz w:val="24"/>
+                <w:szCs w:val="24"/>
+              </w:rPr>
+            </w:pPr>
+            <w:r>
+              <w:rPr>
+                <w:rFonts w:ascii="Arial" w:hAnsi="Arial" w:cs="Arial"/>
+                <w:b/>
+                <w:sz w:val="24"/>
+                <w:szCs w:val="24"/>
+              </w:rPr>
+              <w:t>Informações</w:t>
+            </w:r>
+          </w:p>
+        </w:tc>
+      </w:tr>
+      <w:tr>
+        <w:tc>
+          <w:tcPr>
+            <w:tcW w:w="988" w:type="dxa"/>
+          </w:tcPr>
+          <w:p>
+            <w:pPr>
+              <w:autoSpaceDE w:val="0"/>
+              <w:autoSpaceDN w:val="0"/>
+              <w:adjustRightInd w:val="0"/>
+              <w:rPr>
+                <w:rFonts w:ascii="Arial" w:hAnsi="Arial" w:cs="Arial"/>
+                <w:b/>
+                <w:sz w:val="24"/>
+                <w:szCs w:val="24"/>
+              </w:rPr>
+            </w:pPr>
+            <w:r>
+              <w:rPr>
+                <w:rFonts w:ascii="Arial" w:hAnsi="Arial" w:cs="Arial"/>
+                <w:b/>
+                <w:bCs/>
+                <w:sz w:val="20"/>
+                <w:szCs w:val="20"/>
+              </w:rPr>
+              <w:t>1988</w:t>
+            </w:r>
+          </w:p>
+        </w:tc>
+        <w:tc>
+          <w:tcPr>
+            <w:tcW w:w="1559" w:type="dxa"/>
+          </w:tcPr>
+          <w:p>
+            <w:pPr>
+              <w:autoSpaceDE w:val="0"/>
+              <w:autoSpaceDN w:val="0"/>
+              <w:adjustRightInd w:val="0"/>
+              <w:rPr>
+                <w:rFonts w:ascii="Arial" w:hAnsi="Arial" w:cs="Arial"/>
+                <w:sz w:val="24"/>
+                <w:szCs w:val="24"/>
+              </w:rPr>
+            </w:pPr>
+            <w:r>
+              <w:rPr>
+                <w:rFonts w:ascii="Arial" w:hAnsi="Arial" w:cs="Arial"/>
+                <w:b/>
+                <w:bCs/>
+                <w:i/>
+                <w:iCs/>
+                <w:sz w:val="20"/>
+                <w:szCs w:val="20"/>
+              </w:rPr>
+              <w:t xml:space="preserve">Genesis </w:t>
+            </w:r>
+          </w:p>
+        </w:tc>
+        <w:tc>
+          <w:tcPr>
+            <w:tcW w:w="5947" w:type="dxa"/>
+          </w:tcPr>
+          <w:p>
+            <w:pPr>
+              <w:autoSpaceDE w:val="0"/>
+              <w:autoSpaceDN w:val="0"/>
+              <w:adjustRightInd w:val="0"/>
+              <w:rPr>
+                <w:rFonts w:ascii="TimesNewRomanPSMT" w:hAnsi="TimesNewRomanPSMT" w:cs="TimesNewRomanPSMT"/>
+                <w:sz w:val="24"/>
+                <w:szCs w:val="24"/>
+              </w:rPr>
+            </w:pPr>
+            <w:r>
+              <w:rPr>
+                <w:rFonts w:ascii="TimesNewRomanPSMT" w:hAnsi="TimesNewRomanPSMT" w:cs="TimesNewRomanPSMT"/>
+                <w:sz w:val="24"/>
+                <w:szCs w:val="24"/>
+              </w:rPr>
+              <w:t xml:space="preserve">A </w:t>
+            </w:r>
+            <w:r>
+              <w:rPr>
+                <w:rFonts w:ascii="TimesNewRomanPSMT" w:hAnsi="TimesNewRomanPSMT" w:cs="TimesNewRomanPSMT"/>
+                <w:sz w:val="24"/>
+                <w:szCs w:val="24"/>
+              </w:rPr>
+              <w:t>SEGA investe em uma nova arquitetura para o níve</w:t>
+            </w:r>
+            <w:r>
+              <w:rPr>
+                <w:rFonts w:ascii="TimesNewRomanPSMT" w:hAnsi="TimesNewRomanPSMT" w:cs="TimesNewRomanPSMT"/>
+                <w:sz w:val="24"/>
+                <w:szCs w:val="24"/>
+              </w:rPr>
+              <w:t xml:space="preserve">l da apresentação dos consoles, </w:t>
+            </w:r>
+            <w:r>
+              <w:rPr>
+                <w:rFonts w:ascii="TimesNewRomanPSMT" w:hAnsi="TimesNewRomanPSMT" w:cs="TimesNewRomanPSMT"/>
+                <w:sz w:val="24"/>
+                <w:szCs w:val="24"/>
+              </w:rPr>
+              <w:t xml:space="preserve">diminuindo o </w:t>
+            </w:r>
+            <w:r>
+              <w:rPr>
+                <w:rFonts w:ascii="TimesNewRomanPS-ItalicMT" w:hAnsi="TimesNewRomanPS-ItalicMT" w:cs="TimesNewRomanPS-ItalicMT"/>
+                <w:i/>
+                <w:iCs/>
+                <w:sz w:val="24"/>
+                <w:szCs w:val="24"/>
+              </w:rPr>
+              <w:t xml:space="preserve">gap </w:t>
+            </w:r>
+            <w:r>
+              <w:rPr>
+                <w:rFonts w:ascii="TimesNewRomanPSMT" w:hAnsi="TimesNewRomanPSMT" w:cs="TimesNewRomanPSMT"/>
+                <w:sz w:val="24"/>
+                <w:szCs w:val="24"/>
+              </w:rPr>
+              <w:t xml:space="preserve">em relação aos arcades, com </w:t>
+            </w:r>
+            <w:proofErr w:type="gramStart"/>
+            <w:r>
+              <w:rPr>
+                <w:rFonts w:ascii="TimesNewRomanPSMT" w:hAnsi="TimesNewRomanPSMT" w:cs="TimesNewRomanPSMT"/>
+                <w:sz w:val="24"/>
+                <w:szCs w:val="24"/>
+              </w:rPr>
+              <w:t>o mascote</w:t>
+            </w:r>
+            <w:proofErr w:type="gramEnd"/>
+            <w:r>
+              <w:rPr>
+                <w:rFonts w:ascii="TimesNewRomanPSMT" w:hAnsi="TimesNewRomanPSMT" w:cs="TimesNewRomanPSMT"/>
+                <w:sz w:val="24"/>
+                <w:szCs w:val="24"/>
+              </w:rPr>
+              <w:t xml:space="preserve"> </w:t>
+            </w:r>
+            <w:proofErr w:type="spellStart"/>
+            <w:r>
+              <w:rPr>
+                <w:rFonts w:ascii="TimesNewRomanPSMT" w:hAnsi="TimesNewRomanPSMT" w:cs="TimesNewRomanPSMT"/>
+                <w:sz w:val="24"/>
+                <w:szCs w:val="24"/>
+              </w:rPr>
+              <w:t>sonic</w:t>
+            </w:r>
+            <w:proofErr w:type="spellEnd"/>
+            <w:r>
+              <w:rPr>
+                <w:rFonts w:ascii="TimesNewRomanPSMT" w:hAnsi="TimesNewRomanPSMT" w:cs="TimesNewRomanPSMT"/>
+                <w:sz w:val="24"/>
+                <w:szCs w:val="24"/>
+              </w:rPr>
+              <w:t>.</w:t>
+            </w:r>
+          </w:p>
+        </w:tc>
+      </w:tr>
+      <w:tr>
+        <w:tc>
+          <w:tcPr>
+            <w:tcW w:w="988" w:type="dxa"/>
+          </w:tcPr>
+          <w:p>
+            <w:pPr>
+              <w:autoSpaceDE w:val="0"/>
+              <w:autoSpaceDN w:val="0"/>
+              <w:adjustRightInd w:val="0"/>
+              <w:rPr>
+                <w:rFonts w:ascii="Arial" w:hAnsi="Arial" w:cs="Arial"/>
+                <w:b/>
+                <w:bCs/>
+                <w:sz w:val="20"/>
+                <w:szCs w:val="20"/>
+              </w:rPr>
+            </w:pPr>
+            <w:r>
+              <w:rPr>
+                <w:rFonts w:ascii="Arial" w:hAnsi="Arial" w:cs="Arial"/>
+                <w:b/>
+                <w:bCs/>
+                <w:sz w:val="20"/>
+                <w:szCs w:val="20"/>
+              </w:rPr>
+              <w:t>1990</w:t>
+            </w:r>
+          </w:p>
+        </w:tc>
+        <w:tc>
+          <w:tcPr>
+            <w:tcW w:w="1559" w:type="dxa"/>
+          </w:tcPr>
+          <w:p>
+            <w:pPr>
+              <w:autoSpaceDE w:val="0"/>
+              <w:autoSpaceDN w:val="0"/>
+              <w:adjustRightInd w:val="0"/>
+              <w:jc w:val="center"/>
+              <w:rPr>
+                <w:rFonts w:ascii="Arial" w:hAnsi="Arial" w:cs="Arial"/>
+                <w:b/>
+                <w:bCs/>
+                <w:i/>
+                <w:iCs/>
+                <w:sz w:val="20"/>
+                <w:szCs w:val="20"/>
+              </w:rPr>
+            </w:pPr>
+            <w:r>
+              <w:rPr>
+                <w:rFonts w:ascii="Arial" w:hAnsi="Arial" w:cs="Arial"/>
+                <w:b/>
+                <w:bCs/>
+                <w:i/>
+                <w:iCs/>
+                <w:sz w:val="20"/>
+                <w:szCs w:val="20"/>
+              </w:rPr>
+              <w:t>SNES</w:t>
+            </w:r>
+          </w:p>
+        </w:tc>
+        <w:tc>
+          <w:tcPr>
+            <w:tcW w:w="5947" w:type="dxa"/>
+          </w:tcPr>
+          <w:p>
+            <w:pPr>
+              <w:autoSpaceDE w:val="0"/>
+              <w:autoSpaceDN w:val="0"/>
+              <w:adjustRightInd w:val="0"/>
+              <w:rPr>
+                <w:rFonts w:ascii="TimesNewRomanPSMT" w:hAnsi="TimesNewRomanPSMT" w:cs="TimesNewRomanPSMT"/>
+                <w:sz w:val="24"/>
+                <w:szCs w:val="24"/>
+              </w:rPr>
+            </w:pPr>
+            <w:r>
+              <w:rPr>
+                <w:rFonts w:ascii="TimesNewRomanPSMT" w:hAnsi="TimesNewRomanPSMT" w:cs="TimesNewRomanPSMT"/>
+                <w:sz w:val="24"/>
+                <w:szCs w:val="24"/>
+              </w:rPr>
+              <w:t>Mario garante uma franquia</w:t>
+            </w:r>
+          </w:p>
+          <w:p>
+            <w:pPr>
+              <w:autoSpaceDE w:val="0"/>
+              <w:autoSpaceDN w:val="0"/>
+              <w:adjustRightInd w:val="0"/>
+              <w:rPr>
+                <w:rFonts w:ascii="Arial" w:hAnsi="Arial" w:cs="Arial"/>
+                <w:sz w:val="24"/>
+                <w:szCs w:val="24"/>
+              </w:rPr>
+            </w:pPr>
+            <w:r>
+              <w:rPr>
+                <w:rFonts w:ascii="TimesNewRomanPSMT" w:hAnsi="TimesNewRomanPSMT" w:cs="TimesNewRomanPSMT"/>
+                <w:sz w:val="24"/>
+                <w:szCs w:val="24"/>
+              </w:rPr>
+              <w:t>milionária para a empresa que se solidifica para outras novidades.</w:t>
+            </w:r>
+          </w:p>
+        </w:tc>
+      </w:tr>
+    </w:tbl>
+    <w:p>
+      <w:pPr>
+        <w:rPr>
+          <w:rFonts w:ascii="Arial" w:hAnsi="Arial" w:cs="Arial"/>
+          <w:sz w:val="24"/>
+          <w:szCs w:val="24"/>
         </w:rPr>
       </w:pPr>
     </w:p>
@@ -4676,18 +5132,2913 @@
           <w:rFonts w:ascii="Arial" w:hAnsi="Arial" w:cs="Arial"/>
           <w:sz w:val="24"/>
           <w:szCs w:val="24"/>
-          <w:u w:val="single"/>
         </w:rPr>
       </w:pPr>
     </w:p>
     <w:p>
       <w:pPr>
         <w:rPr>
+          <w:rFonts w:ascii="TimesNewRomanPS-BoldMT" w:hAnsi="TimesNewRomanPS-BoldMT" w:cs="TimesNewRomanPS-BoldMT"/>
+          <w:b/>
+          <w:bCs/>
+          <w:sz w:val="24"/>
+          <w:szCs w:val="24"/>
+        </w:rPr>
+      </w:pPr>
+      <w:r>
+        <w:rPr>
+          <w:rFonts w:ascii="TimesNewRomanPS-BoldMT" w:hAnsi="TimesNewRomanPS-BoldMT" w:cs="TimesNewRomanPS-BoldMT"/>
+          <w:b/>
+          <w:bCs/>
+          <w:sz w:val="24"/>
+          <w:szCs w:val="24"/>
+        </w:rPr>
+        <w:lastRenderedPageBreak/>
+        <w:t>Geração 32</w:t>
+      </w:r>
+      <w:r>
+        <w:rPr>
+          <w:rFonts w:ascii="TimesNewRomanPS-BoldMT" w:hAnsi="TimesNewRomanPS-BoldMT" w:cs="TimesNewRomanPS-BoldMT"/>
+          <w:b/>
+          <w:bCs/>
+          <w:sz w:val="24"/>
+          <w:szCs w:val="24"/>
+        </w:rPr>
+        <w:t>bits</w:t>
+      </w:r>
+    </w:p>
+    <w:p>
+      <w:pPr>
+        <w:rPr>
           <w:rFonts w:ascii="Arial" w:hAnsi="Arial" w:cs="Arial"/>
           <w:sz w:val="24"/>
           <w:szCs w:val="24"/>
         </w:rPr>
       </w:pPr>
+      <w:r>
+        <w:rPr>
+          <w:rFonts w:ascii="Arial" w:hAnsi="Arial" w:cs="Arial"/>
+          <w:sz w:val="24"/>
+          <w:szCs w:val="24"/>
+        </w:rPr>
+        <w:t xml:space="preserve">Um console de </w:t>
+      </w:r>
+      <w:r>
+        <w:rPr>
+          <w:rFonts w:ascii="Arial" w:hAnsi="Arial" w:cs="Arial"/>
+          <w:sz w:val="24"/>
+          <w:szCs w:val="24"/>
+        </w:rPr>
+        <w:t>trinta</w:t>
+      </w:r>
+      <w:r>
+        <w:rPr>
+          <w:rFonts w:ascii="Arial" w:hAnsi="Arial" w:cs="Arial"/>
+          <w:sz w:val="24"/>
+          <w:szCs w:val="24"/>
+        </w:rPr>
+        <w:t xml:space="preserve"> e dois </w:t>
+      </w:r>
+      <w:proofErr w:type="gramStart"/>
+      <w:r>
+        <w:rPr>
+          <w:rFonts w:ascii="Arial" w:hAnsi="Arial" w:cs="Arial"/>
+          <w:sz w:val="24"/>
+          <w:szCs w:val="24"/>
+        </w:rPr>
+        <w:t>bits</w:t>
+      </w:r>
+      <w:r>
+        <w:rPr>
+          <w:rFonts w:ascii="Arial" w:hAnsi="Arial" w:cs="Arial"/>
+          <w:sz w:val="24"/>
+          <w:szCs w:val="24"/>
+        </w:rPr>
+        <w:t xml:space="preserve"> </w:t>
+      </w:r>
+      <w:r>
+        <w:rPr>
+          <w:rFonts w:ascii="Arial" w:hAnsi="Arial" w:cs="Arial"/>
+          <w:sz w:val="24"/>
+          <w:szCs w:val="24"/>
+        </w:rPr>
+        <w:t xml:space="preserve"> é</w:t>
+      </w:r>
+      <w:proofErr w:type="gramEnd"/>
+      <w:r>
+        <w:rPr>
+          <w:rFonts w:ascii="Arial" w:hAnsi="Arial" w:cs="Arial"/>
+          <w:sz w:val="24"/>
+          <w:szCs w:val="24"/>
+        </w:rPr>
+        <w:t xml:space="preserve"> aquele que se usa</w:t>
+      </w:r>
+      <w:r>
+        <w:rPr>
+          <w:rFonts w:ascii="Arial" w:hAnsi="Arial" w:cs="Arial"/>
+          <w:sz w:val="24"/>
+          <w:szCs w:val="24"/>
+        </w:rPr>
+        <w:t xml:space="preserve"> de arquitetura de 32</w:t>
+      </w:r>
+      <w:r>
+        <w:rPr>
+          <w:rFonts w:ascii="Arial" w:hAnsi="Arial" w:cs="Arial"/>
+          <w:sz w:val="24"/>
+          <w:szCs w:val="24"/>
+        </w:rPr>
+        <w:t xml:space="preserve"> bits.</w:t>
+      </w:r>
+    </w:p>
+    <w:p>
+      <w:pPr>
+        <w:rPr>
+          <w:rFonts w:ascii="Arial" w:hAnsi="Arial" w:cs="Arial"/>
+          <w:b/>
+          <w:bCs/>
+          <w:sz w:val="20"/>
+          <w:szCs w:val="20"/>
+        </w:rPr>
+      </w:pPr>
+    </w:p>
+    <w:tbl>
+      <w:tblPr>
+        <w:tblStyle w:val="Tabelacomgrade"/>
+        <w:tblW w:w="0" w:type="auto"/>
+        <w:tblLook w:val="04A0" w:firstRow="1" w:lastRow="0" w:firstColumn="1" w:lastColumn="0" w:noHBand="0" w:noVBand="1"/>
+      </w:tblPr>
+      <w:tblGrid>
+        <w:gridCol w:w="988"/>
+        <w:gridCol w:w="1559"/>
+        <w:gridCol w:w="5947"/>
+      </w:tblGrid>
+      <w:tr>
+        <w:tc>
+          <w:tcPr>
+            <w:tcW w:w="988" w:type="dxa"/>
+          </w:tcPr>
+          <w:p>
+            <w:pPr>
+              <w:autoSpaceDE w:val="0"/>
+              <w:autoSpaceDN w:val="0"/>
+              <w:adjustRightInd w:val="0"/>
+              <w:jc w:val="center"/>
+              <w:rPr>
+                <w:rFonts w:ascii="Arial" w:hAnsi="Arial" w:cs="Arial"/>
+                <w:b/>
+                <w:sz w:val="24"/>
+                <w:szCs w:val="24"/>
+              </w:rPr>
+            </w:pPr>
+            <w:r>
+              <w:rPr>
+                <w:rFonts w:ascii="Arial" w:hAnsi="Arial" w:cs="Arial"/>
+                <w:b/>
+                <w:sz w:val="24"/>
+                <w:szCs w:val="24"/>
+              </w:rPr>
+              <w:t>Ano</w:t>
+            </w:r>
+          </w:p>
+        </w:tc>
+        <w:tc>
+          <w:tcPr>
+            <w:tcW w:w="1559" w:type="dxa"/>
+          </w:tcPr>
+          <w:p>
+            <w:pPr>
+              <w:autoSpaceDE w:val="0"/>
+              <w:autoSpaceDN w:val="0"/>
+              <w:adjustRightInd w:val="0"/>
+              <w:jc w:val="center"/>
+              <w:rPr>
+                <w:rFonts w:ascii="Arial" w:hAnsi="Arial" w:cs="Arial"/>
+                <w:b/>
+                <w:sz w:val="24"/>
+                <w:szCs w:val="24"/>
+              </w:rPr>
+            </w:pPr>
+            <w:r>
+              <w:rPr>
+                <w:rFonts w:ascii="Arial" w:hAnsi="Arial" w:cs="Arial"/>
+                <w:b/>
+                <w:sz w:val="24"/>
+                <w:szCs w:val="24"/>
+              </w:rPr>
+              <w:t>Modelo</w:t>
+            </w:r>
+          </w:p>
+        </w:tc>
+        <w:tc>
+          <w:tcPr>
+            <w:tcW w:w="5947" w:type="dxa"/>
+          </w:tcPr>
+          <w:p>
+            <w:pPr>
+              <w:autoSpaceDE w:val="0"/>
+              <w:autoSpaceDN w:val="0"/>
+              <w:adjustRightInd w:val="0"/>
+              <w:jc w:val="center"/>
+              <w:rPr>
+                <w:rFonts w:ascii="Arial" w:hAnsi="Arial" w:cs="Arial"/>
+                <w:b/>
+                <w:sz w:val="24"/>
+                <w:szCs w:val="24"/>
+              </w:rPr>
+            </w:pPr>
+            <w:r>
+              <w:rPr>
+                <w:rFonts w:ascii="Arial" w:hAnsi="Arial" w:cs="Arial"/>
+                <w:b/>
+                <w:sz w:val="24"/>
+                <w:szCs w:val="24"/>
+              </w:rPr>
+              <w:t>Informações</w:t>
+            </w:r>
+          </w:p>
+        </w:tc>
+      </w:tr>
+      <w:tr>
+        <w:tc>
+          <w:tcPr>
+            <w:tcW w:w="988" w:type="dxa"/>
+          </w:tcPr>
+          <w:p>
+            <w:pPr>
+              <w:autoSpaceDE w:val="0"/>
+              <w:autoSpaceDN w:val="0"/>
+              <w:adjustRightInd w:val="0"/>
+              <w:rPr>
+                <w:rFonts w:ascii="Arial" w:hAnsi="Arial" w:cs="Arial"/>
+                <w:b/>
+                <w:sz w:val="24"/>
+                <w:szCs w:val="24"/>
+              </w:rPr>
+            </w:pPr>
+            <w:r>
+              <w:rPr>
+                <w:rFonts w:ascii="Arial" w:hAnsi="Arial" w:cs="Arial"/>
+                <w:b/>
+                <w:bCs/>
+                <w:sz w:val="20"/>
+                <w:szCs w:val="20"/>
+              </w:rPr>
+              <w:t>1993</w:t>
+            </w:r>
+          </w:p>
+        </w:tc>
+        <w:tc>
+          <w:tcPr>
+            <w:tcW w:w="1559" w:type="dxa"/>
+          </w:tcPr>
+          <w:p>
+            <w:pPr>
+              <w:autoSpaceDE w:val="0"/>
+              <w:autoSpaceDN w:val="0"/>
+              <w:adjustRightInd w:val="0"/>
+              <w:rPr>
+                <w:rFonts w:ascii="Arial" w:hAnsi="Arial" w:cs="Arial"/>
+                <w:sz w:val="24"/>
+                <w:szCs w:val="24"/>
+              </w:rPr>
+            </w:pPr>
+            <w:r>
+              <w:rPr>
+                <w:rFonts w:ascii="Arial" w:hAnsi="Arial" w:cs="Arial"/>
+                <w:b/>
+                <w:bCs/>
+                <w:i/>
+                <w:iCs/>
+                <w:sz w:val="20"/>
+                <w:szCs w:val="20"/>
+              </w:rPr>
+              <w:t xml:space="preserve">3DO </w:t>
+            </w:r>
+          </w:p>
+        </w:tc>
+        <w:tc>
+          <w:tcPr>
+            <w:tcW w:w="5947" w:type="dxa"/>
+          </w:tcPr>
+          <w:p>
+            <w:pPr>
+              <w:autoSpaceDE w:val="0"/>
+              <w:autoSpaceDN w:val="0"/>
+              <w:adjustRightInd w:val="0"/>
+              <w:rPr>
+                <w:rFonts w:ascii="TimesNewRomanPSMT" w:hAnsi="TimesNewRomanPSMT" w:cs="TimesNewRomanPSMT"/>
+                <w:sz w:val="24"/>
+                <w:szCs w:val="24"/>
+              </w:rPr>
+            </w:pPr>
+            <w:r>
+              <w:rPr>
+                <w:rFonts w:ascii="TimesNewRomanPSMT" w:hAnsi="TimesNewRomanPSMT" w:cs="TimesNewRomanPSMT"/>
+                <w:sz w:val="24"/>
+                <w:szCs w:val="24"/>
+              </w:rPr>
+              <w:t xml:space="preserve">Devido </w:t>
+            </w:r>
+            <w:proofErr w:type="spellStart"/>
+            <w:r>
+              <w:rPr>
+                <w:rFonts w:ascii="TimesNewRomanPSMT" w:hAnsi="TimesNewRomanPSMT" w:cs="TimesNewRomanPSMT"/>
+                <w:sz w:val="24"/>
+                <w:szCs w:val="24"/>
+              </w:rPr>
+              <w:t>o</w:t>
+            </w:r>
+            <w:proofErr w:type="spellEnd"/>
+            <w:r>
+              <w:rPr>
+                <w:rFonts w:ascii="TimesNewRomanPSMT" w:hAnsi="TimesNewRomanPSMT" w:cs="TimesNewRomanPSMT"/>
+                <w:sz w:val="24"/>
+                <w:szCs w:val="24"/>
+              </w:rPr>
+              <w:t xml:space="preserve"> aparelho ser caro o console não vingou</w:t>
+            </w:r>
+          </w:p>
+        </w:tc>
+      </w:tr>
+      <w:tr>
+        <w:tc>
+          <w:tcPr>
+            <w:tcW w:w="988" w:type="dxa"/>
+          </w:tcPr>
+          <w:p>
+            <w:pPr>
+              <w:autoSpaceDE w:val="0"/>
+              <w:autoSpaceDN w:val="0"/>
+              <w:adjustRightInd w:val="0"/>
+              <w:rPr>
+                <w:rFonts w:ascii="Arial" w:hAnsi="Arial" w:cs="Arial"/>
+                <w:b/>
+                <w:bCs/>
+                <w:sz w:val="20"/>
+                <w:szCs w:val="20"/>
+              </w:rPr>
+            </w:pPr>
+            <w:r>
+              <w:rPr>
+                <w:rFonts w:ascii="Arial" w:hAnsi="Arial" w:cs="Arial"/>
+                <w:b/>
+                <w:bCs/>
+                <w:sz w:val="20"/>
+                <w:szCs w:val="20"/>
+              </w:rPr>
+              <w:t>1994</w:t>
+            </w:r>
+          </w:p>
+        </w:tc>
+        <w:tc>
+          <w:tcPr>
+            <w:tcW w:w="1559" w:type="dxa"/>
+          </w:tcPr>
+          <w:p>
+            <w:pPr>
+              <w:autoSpaceDE w:val="0"/>
+              <w:autoSpaceDN w:val="0"/>
+              <w:adjustRightInd w:val="0"/>
+              <w:rPr>
+                <w:rFonts w:ascii="Arial" w:hAnsi="Arial" w:cs="Arial"/>
+                <w:b/>
+                <w:bCs/>
+                <w:i/>
+                <w:iCs/>
+                <w:sz w:val="20"/>
+                <w:szCs w:val="20"/>
+              </w:rPr>
+            </w:pPr>
+            <w:r>
+              <w:rPr>
+                <w:rFonts w:ascii="Arial" w:hAnsi="Arial" w:cs="Arial"/>
+                <w:b/>
+                <w:bCs/>
+                <w:i/>
+                <w:iCs/>
+                <w:sz w:val="20"/>
+                <w:szCs w:val="20"/>
+              </w:rPr>
+              <w:t xml:space="preserve">Playstation </w:t>
+            </w:r>
+          </w:p>
+        </w:tc>
+        <w:tc>
+          <w:tcPr>
+            <w:tcW w:w="5947" w:type="dxa"/>
+          </w:tcPr>
+          <w:p>
+            <w:pPr>
+              <w:autoSpaceDE w:val="0"/>
+              <w:autoSpaceDN w:val="0"/>
+              <w:adjustRightInd w:val="0"/>
+              <w:rPr>
+                <w:rFonts w:ascii="TimesNewRomanPSMT" w:hAnsi="TimesNewRomanPSMT" w:cs="TimesNewRomanPSMT"/>
+                <w:sz w:val="24"/>
+                <w:szCs w:val="24"/>
+              </w:rPr>
+            </w:pPr>
+            <w:r>
+              <w:rPr>
+                <w:rFonts w:ascii="TimesNewRomanPSMT" w:hAnsi="TimesNewRomanPSMT" w:cs="TimesNewRomanPSMT"/>
+                <w:sz w:val="24"/>
+                <w:szCs w:val="24"/>
+              </w:rPr>
+              <w:t>Houve enorme sucesso do console devido a aceitação pelas críticas e a melhoria dos gráficos</w:t>
+            </w:r>
+          </w:p>
+        </w:tc>
+      </w:tr>
+      <w:tr>
+        <w:tc>
+          <w:tcPr>
+            <w:tcW w:w="988" w:type="dxa"/>
+          </w:tcPr>
+          <w:p>
+            <w:pPr>
+              <w:autoSpaceDE w:val="0"/>
+              <w:autoSpaceDN w:val="0"/>
+              <w:adjustRightInd w:val="0"/>
+              <w:rPr>
+                <w:rFonts w:ascii="Arial" w:hAnsi="Arial" w:cs="Arial"/>
+                <w:b/>
+                <w:bCs/>
+                <w:sz w:val="20"/>
+                <w:szCs w:val="20"/>
+              </w:rPr>
+            </w:pPr>
+            <w:r>
+              <w:rPr>
+                <w:rFonts w:ascii="Arial" w:hAnsi="Arial" w:cs="Arial"/>
+                <w:b/>
+                <w:bCs/>
+                <w:sz w:val="20"/>
+                <w:szCs w:val="20"/>
+              </w:rPr>
+              <w:t>1994</w:t>
+            </w:r>
+          </w:p>
+        </w:tc>
+        <w:tc>
+          <w:tcPr>
+            <w:tcW w:w="1559" w:type="dxa"/>
+          </w:tcPr>
+          <w:p>
+            <w:pPr>
+              <w:autoSpaceDE w:val="0"/>
+              <w:autoSpaceDN w:val="0"/>
+              <w:adjustRightInd w:val="0"/>
+              <w:rPr>
+                <w:rFonts w:ascii="Arial" w:hAnsi="Arial" w:cs="Arial"/>
+                <w:b/>
+                <w:bCs/>
+                <w:i/>
+                <w:iCs/>
+                <w:sz w:val="20"/>
+                <w:szCs w:val="20"/>
+              </w:rPr>
+            </w:pPr>
+            <w:r>
+              <w:rPr>
+                <w:rFonts w:ascii="Arial" w:hAnsi="Arial" w:cs="Arial"/>
+                <w:b/>
+                <w:bCs/>
+                <w:sz w:val="20"/>
+                <w:szCs w:val="20"/>
+              </w:rPr>
+              <w:t xml:space="preserve">SEGA </w:t>
+            </w:r>
+            <w:proofErr w:type="spellStart"/>
+            <w:r>
+              <w:rPr>
+                <w:rFonts w:ascii="Arial" w:hAnsi="Arial" w:cs="Arial"/>
+                <w:b/>
+                <w:bCs/>
+                <w:i/>
+                <w:iCs/>
+                <w:sz w:val="20"/>
+                <w:szCs w:val="20"/>
+              </w:rPr>
+              <w:t>Saturn</w:t>
+            </w:r>
+            <w:proofErr w:type="spellEnd"/>
+          </w:p>
+        </w:tc>
+        <w:tc>
+          <w:tcPr>
+            <w:tcW w:w="5947" w:type="dxa"/>
+          </w:tcPr>
+          <w:p>
+            <w:pPr>
+              <w:autoSpaceDE w:val="0"/>
+              <w:autoSpaceDN w:val="0"/>
+              <w:adjustRightInd w:val="0"/>
+              <w:rPr>
+                <w:rFonts w:ascii="TimesNewRomanPSMT" w:hAnsi="TimesNewRomanPSMT" w:cs="TimesNewRomanPSMT"/>
+                <w:sz w:val="24"/>
+                <w:szCs w:val="24"/>
+              </w:rPr>
+            </w:pPr>
+            <w:r>
+              <w:rPr>
+                <w:rFonts w:ascii="TimesNewRomanPSMT" w:hAnsi="TimesNewRomanPSMT" w:cs="TimesNewRomanPSMT"/>
+                <w:sz w:val="24"/>
+                <w:szCs w:val="24"/>
+              </w:rPr>
+              <w:t>Muitos processadores e difícil programação de jogos contribuíram para que o console perdesse espaço no mercado</w:t>
+            </w:r>
+          </w:p>
+        </w:tc>
+      </w:tr>
+    </w:tbl>
+    <w:p>
+      <w:pPr>
+        <w:rPr>
+          <w:rFonts w:ascii="Arial" w:hAnsi="Arial" w:cs="Arial"/>
+          <w:sz w:val="24"/>
+          <w:szCs w:val="24"/>
+        </w:rPr>
+      </w:pPr>
+    </w:p>
+    <w:p>
+      <w:pPr>
+        <w:rPr>
+          <w:rFonts w:ascii="TimesNewRomanPS-BoldMT" w:hAnsi="TimesNewRomanPS-BoldMT" w:cs="TimesNewRomanPS-BoldMT"/>
+          <w:b/>
+          <w:bCs/>
+          <w:sz w:val="24"/>
+          <w:szCs w:val="24"/>
+        </w:rPr>
+      </w:pPr>
+      <w:r>
+        <w:rPr>
+          <w:rFonts w:ascii="TimesNewRomanPS-BoldMT" w:hAnsi="TimesNewRomanPS-BoldMT" w:cs="TimesNewRomanPS-BoldMT"/>
+          <w:b/>
+          <w:bCs/>
+          <w:sz w:val="24"/>
+          <w:szCs w:val="24"/>
+        </w:rPr>
+        <w:t>Geração 64bits</w:t>
+      </w:r>
+    </w:p>
+    <w:p>
+      <w:pPr>
+        <w:rPr>
+          <w:rFonts w:ascii="Arial" w:hAnsi="Arial" w:cs="Arial"/>
+          <w:sz w:val="24"/>
+          <w:szCs w:val="24"/>
+        </w:rPr>
+      </w:pPr>
+      <w:r>
+        <w:rPr>
+          <w:rFonts w:ascii="Arial" w:hAnsi="Arial" w:cs="Arial"/>
+          <w:sz w:val="24"/>
+          <w:szCs w:val="24"/>
+        </w:rPr>
+        <w:t xml:space="preserve">Um console de </w:t>
+      </w:r>
+      <w:r>
+        <w:rPr>
+          <w:rFonts w:ascii="Arial" w:hAnsi="Arial" w:cs="Arial"/>
+          <w:sz w:val="24"/>
+          <w:szCs w:val="24"/>
+        </w:rPr>
+        <w:t>sessenta e quatro</w:t>
+      </w:r>
+      <w:r>
+        <w:rPr>
+          <w:rFonts w:ascii="Arial" w:hAnsi="Arial" w:cs="Arial"/>
+          <w:sz w:val="24"/>
+          <w:szCs w:val="24"/>
+        </w:rPr>
+        <w:t xml:space="preserve"> </w:t>
+      </w:r>
+      <w:proofErr w:type="gramStart"/>
+      <w:r>
+        <w:rPr>
+          <w:rFonts w:ascii="Arial" w:hAnsi="Arial" w:cs="Arial"/>
+          <w:sz w:val="24"/>
+          <w:szCs w:val="24"/>
+        </w:rPr>
+        <w:t>bits  é</w:t>
+      </w:r>
+      <w:proofErr w:type="gramEnd"/>
+      <w:r>
+        <w:rPr>
+          <w:rFonts w:ascii="Arial" w:hAnsi="Arial" w:cs="Arial"/>
+          <w:sz w:val="24"/>
+          <w:szCs w:val="24"/>
+        </w:rPr>
+        <w:t xml:space="preserve"> aquele que se usa</w:t>
+      </w:r>
+      <w:r>
+        <w:rPr>
+          <w:rFonts w:ascii="Arial" w:hAnsi="Arial" w:cs="Arial"/>
+          <w:sz w:val="24"/>
+          <w:szCs w:val="24"/>
+        </w:rPr>
+        <w:t xml:space="preserve"> de arquitetura de </w:t>
+      </w:r>
+      <w:r>
+        <w:rPr>
+          <w:rFonts w:ascii="Arial" w:hAnsi="Arial" w:cs="Arial"/>
+          <w:sz w:val="24"/>
+          <w:szCs w:val="24"/>
+        </w:rPr>
+        <w:t xml:space="preserve"> </w:t>
+      </w:r>
+      <w:r>
+        <w:rPr>
+          <w:rFonts w:ascii="Arial" w:hAnsi="Arial" w:cs="Arial"/>
+          <w:sz w:val="24"/>
+          <w:szCs w:val="24"/>
+        </w:rPr>
+        <w:t xml:space="preserve">64 </w:t>
+      </w:r>
+      <w:r>
+        <w:rPr>
+          <w:rFonts w:ascii="Arial" w:hAnsi="Arial" w:cs="Arial"/>
+          <w:sz w:val="24"/>
+          <w:szCs w:val="24"/>
+        </w:rPr>
+        <w:t>bits.</w:t>
+      </w:r>
+    </w:p>
+    <w:tbl>
+      <w:tblPr>
+        <w:tblStyle w:val="Tabelacomgrade"/>
+        <w:tblW w:w="0" w:type="auto"/>
+        <w:tblLook w:val="04A0" w:firstRow="1" w:lastRow="0" w:firstColumn="1" w:lastColumn="0" w:noHBand="0" w:noVBand="1"/>
+      </w:tblPr>
+      <w:tblGrid>
+        <w:gridCol w:w="988"/>
+        <w:gridCol w:w="1559"/>
+        <w:gridCol w:w="5947"/>
+      </w:tblGrid>
+      <w:tr>
+        <w:tc>
+          <w:tcPr>
+            <w:tcW w:w="988" w:type="dxa"/>
+          </w:tcPr>
+          <w:p>
+            <w:pPr>
+              <w:autoSpaceDE w:val="0"/>
+              <w:autoSpaceDN w:val="0"/>
+              <w:adjustRightInd w:val="0"/>
+              <w:jc w:val="center"/>
+              <w:rPr>
+                <w:rFonts w:ascii="Arial" w:hAnsi="Arial" w:cs="Arial"/>
+                <w:b/>
+                <w:sz w:val="24"/>
+                <w:szCs w:val="24"/>
+              </w:rPr>
+            </w:pPr>
+            <w:r>
+              <w:rPr>
+                <w:rFonts w:ascii="Arial" w:hAnsi="Arial" w:cs="Arial"/>
+                <w:b/>
+                <w:sz w:val="24"/>
+                <w:szCs w:val="24"/>
+              </w:rPr>
+              <w:t>Ano</w:t>
+            </w:r>
+          </w:p>
+        </w:tc>
+        <w:tc>
+          <w:tcPr>
+            <w:tcW w:w="1559" w:type="dxa"/>
+          </w:tcPr>
+          <w:p>
+            <w:pPr>
+              <w:autoSpaceDE w:val="0"/>
+              <w:autoSpaceDN w:val="0"/>
+              <w:adjustRightInd w:val="0"/>
+              <w:jc w:val="center"/>
+              <w:rPr>
+                <w:rFonts w:ascii="Arial" w:hAnsi="Arial" w:cs="Arial"/>
+                <w:b/>
+                <w:sz w:val="24"/>
+                <w:szCs w:val="24"/>
+              </w:rPr>
+            </w:pPr>
+            <w:r>
+              <w:rPr>
+                <w:rFonts w:ascii="Arial" w:hAnsi="Arial" w:cs="Arial"/>
+                <w:b/>
+                <w:sz w:val="24"/>
+                <w:szCs w:val="24"/>
+              </w:rPr>
+              <w:t>Modelo</w:t>
+            </w:r>
+          </w:p>
+        </w:tc>
+        <w:tc>
+          <w:tcPr>
+            <w:tcW w:w="5947" w:type="dxa"/>
+          </w:tcPr>
+          <w:p>
+            <w:pPr>
+              <w:autoSpaceDE w:val="0"/>
+              <w:autoSpaceDN w:val="0"/>
+              <w:adjustRightInd w:val="0"/>
+              <w:jc w:val="center"/>
+              <w:rPr>
+                <w:rFonts w:ascii="Arial" w:hAnsi="Arial" w:cs="Arial"/>
+                <w:b/>
+                <w:sz w:val="24"/>
+                <w:szCs w:val="24"/>
+              </w:rPr>
+            </w:pPr>
+            <w:r>
+              <w:rPr>
+                <w:rFonts w:ascii="Arial" w:hAnsi="Arial" w:cs="Arial"/>
+                <w:b/>
+                <w:sz w:val="24"/>
+                <w:szCs w:val="24"/>
+              </w:rPr>
+              <w:t>Informações</w:t>
+            </w:r>
+          </w:p>
+        </w:tc>
+      </w:tr>
+      <w:tr>
+        <w:tc>
+          <w:tcPr>
+            <w:tcW w:w="988" w:type="dxa"/>
+          </w:tcPr>
+          <w:p>
+            <w:pPr>
+              <w:autoSpaceDE w:val="0"/>
+              <w:autoSpaceDN w:val="0"/>
+              <w:adjustRightInd w:val="0"/>
+              <w:rPr>
+                <w:rFonts w:ascii="Arial" w:hAnsi="Arial" w:cs="Arial"/>
+                <w:b/>
+                <w:sz w:val="24"/>
+                <w:szCs w:val="24"/>
+              </w:rPr>
+            </w:pPr>
+            <w:r>
+              <w:rPr>
+                <w:rFonts w:ascii="Arial" w:hAnsi="Arial" w:cs="Arial"/>
+                <w:b/>
+                <w:bCs/>
+                <w:sz w:val="20"/>
+                <w:szCs w:val="20"/>
+              </w:rPr>
+              <w:t>1993</w:t>
+            </w:r>
+          </w:p>
+        </w:tc>
+        <w:tc>
+          <w:tcPr>
+            <w:tcW w:w="1559" w:type="dxa"/>
+          </w:tcPr>
+          <w:p>
+            <w:pPr>
+              <w:autoSpaceDE w:val="0"/>
+              <w:autoSpaceDN w:val="0"/>
+              <w:adjustRightInd w:val="0"/>
+              <w:rPr>
+                <w:rFonts w:ascii="Arial" w:hAnsi="Arial" w:cs="Arial"/>
+                <w:sz w:val="24"/>
+                <w:szCs w:val="24"/>
+              </w:rPr>
+            </w:pPr>
+            <w:r>
+              <w:rPr>
+                <w:rFonts w:ascii="Arial" w:hAnsi="Arial" w:cs="Arial"/>
+                <w:b/>
+                <w:bCs/>
+                <w:sz w:val="20"/>
+                <w:szCs w:val="20"/>
+              </w:rPr>
+              <w:t xml:space="preserve">Atari </w:t>
+            </w:r>
+            <w:r>
+              <w:rPr>
+                <w:rFonts w:ascii="Arial" w:hAnsi="Arial" w:cs="Arial"/>
+                <w:b/>
+                <w:bCs/>
+                <w:i/>
+                <w:iCs/>
+                <w:sz w:val="20"/>
+                <w:szCs w:val="20"/>
+              </w:rPr>
+              <w:t xml:space="preserve">Jaguar </w:t>
+            </w:r>
+          </w:p>
+        </w:tc>
+        <w:tc>
+          <w:tcPr>
+            <w:tcW w:w="5947" w:type="dxa"/>
+          </w:tcPr>
+          <w:p>
+            <w:pPr>
+              <w:autoSpaceDE w:val="0"/>
+              <w:autoSpaceDN w:val="0"/>
+              <w:adjustRightInd w:val="0"/>
+              <w:rPr>
+                <w:rFonts w:ascii="TimesNewRomanPSMT" w:hAnsi="TimesNewRomanPSMT" w:cs="TimesNewRomanPSMT"/>
+                <w:sz w:val="24"/>
+                <w:szCs w:val="24"/>
+              </w:rPr>
+            </w:pPr>
+            <w:r>
+              <w:rPr>
+                <w:rFonts w:ascii="TimesNewRomanPSMT" w:hAnsi="TimesNewRomanPSMT" w:cs="TimesNewRomanPSMT"/>
+                <w:sz w:val="24"/>
+                <w:szCs w:val="24"/>
+              </w:rPr>
+              <w:t xml:space="preserve">Devido </w:t>
+            </w:r>
+            <w:proofErr w:type="spellStart"/>
+            <w:r>
+              <w:rPr>
+                <w:rFonts w:ascii="TimesNewRomanPSMT" w:hAnsi="TimesNewRomanPSMT" w:cs="TimesNewRomanPSMT"/>
+                <w:sz w:val="24"/>
+                <w:szCs w:val="24"/>
+              </w:rPr>
+              <w:t>o</w:t>
+            </w:r>
+            <w:proofErr w:type="spellEnd"/>
+            <w:r>
+              <w:rPr>
+                <w:rFonts w:ascii="TimesNewRomanPSMT" w:hAnsi="TimesNewRomanPSMT" w:cs="TimesNewRomanPSMT"/>
+                <w:sz w:val="24"/>
+                <w:szCs w:val="24"/>
+              </w:rPr>
+              <w:t xml:space="preserve"> aparelho ter controles muito grandes e não ergonômicos e poucos jogos</w:t>
+            </w:r>
+            <w:r>
+              <w:rPr>
+                <w:rFonts w:ascii="TimesNewRomanPSMT" w:hAnsi="TimesNewRomanPSMT" w:cs="TimesNewRomanPSMT"/>
+                <w:sz w:val="24"/>
+                <w:szCs w:val="24"/>
+              </w:rPr>
+              <w:t xml:space="preserve"> o console não vingou</w:t>
+            </w:r>
+          </w:p>
+        </w:tc>
+      </w:tr>
+      <w:tr>
+        <w:tc>
+          <w:tcPr>
+            <w:tcW w:w="988" w:type="dxa"/>
+          </w:tcPr>
+          <w:p>
+            <w:pPr>
+              <w:autoSpaceDE w:val="0"/>
+              <w:autoSpaceDN w:val="0"/>
+              <w:adjustRightInd w:val="0"/>
+              <w:rPr>
+                <w:rFonts w:ascii="Arial" w:hAnsi="Arial" w:cs="Arial"/>
+                <w:b/>
+                <w:bCs/>
+                <w:sz w:val="20"/>
+                <w:szCs w:val="20"/>
+              </w:rPr>
+            </w:pPr>
+            <w:r>
+              <w:rPr>
+                <w:rFonts w:ascii="Arial" w:hAnsi="Arial" w:cs="Arial"/>
+                <w:b/>
+                <w:bCs/>
+                <w:sz w:val="20"/>
+                <w:szCs w:val="20"/>
+              </w:rPr>
+              <w:t>1996</w:t>
+            </w:r>
+          </w:p>
+        </w:tc>
+        <w:tc>
+          <w:tcPr>
+            <w:tcW w:w="1559" w:type="dxa"/>
+          </w:tcPr>
+          <w:p>
+            <w:pPr>
+              <w:autoSpaceDE w:val="0"/>
+              <w:autoSpaceDN w:val="0"/>
+              <w:adjustRightInd w:val="0"/>
+              <w:rPr>
+                <w:rFonts w:ascii="Arial" w:hAnsi="Arial" w:cs="Arial"/>
+                <w:b/>
+                <w:bCs/>
+                <w:i/>
+                <w:iCs/>
+                <w:sz w:val="20"/>
+                <w:szCs w:val="20"/>
+              </w:rPr>
+            </w:pPr>
+            <w:r>
+              <w:rPr>
+                <w:rFonts w:ascii="Arial" w:hAnsi="Arial" w:cs="Arial"/>
+                <w:b/>
+                <w:bCs/>
+                <w:sz w:val="20"/>
+                <w:szCs w:val="20"/>
+              </w:rPr>
+              <w:t xml:space="preserve">Nintendo 64 </w:t>
+            </w:r>
+          </w:p>
+        </w:tc>
+        <w:tc>
+          <w:tcPr>
+            <w:tcW w:w="5947" w:type="dxa"/>
+          </w:tcPr>
+          <w:p>
+            <w:pPr>
+              <w:autoSpaceDE w:val="0"/>
+              <w:autoSpaceDN w:val="0"/>
+              <w:adjustRightInd w:val="0"/>
+              <w:rPr>
+                <w:rFonts w:ascii="TimesNewRomanPSMT" w:hAnsi="TimesNewRomanPSMT" w:cs="TimesNewRomanPSMT"/>
+                <w:sz w:val="24"/>
+                <w:szCs w:val="24"/>
+              </w:rPr>
+            </w:pPr>
+            <w:r>
+              <w:rPr>
+                <w:rFonts w:ascii="TimesNewRomanPSMT" w:hAnsi="TimesNewRomanPSMT" w:cs="TimesNewRomanPSMT"/>
+                <w:sz w:val="24"/>
+                <w:szCs w:val="24"/>
+              </w:rPr>
+              <w:t xml:space="preserve">Acabou não </w:t>
+            </w:r>
+            <w:r>
+              <w:rPr>
+                <w:rFonts w:ascii="TimesNewRomanPSMT" w:hAnsi="TimesNewRomanPSMT" w:cs="TimesNewRomanPSMT"/>
+                <w:sz w:val="24"/>
+                <w:szCs w:val="24"/>
+              </w:rPr>
+              <w:t xml:space="preserve">conquistando o grande público </w:t>
+            </w:r>
+            <w:proofErr w:type="gramStart"/>
+            <w:r>
+              <w:rPr>
+                <w:rFonts w:ascii="TimesNewRomanPSMT" w:hAnsi="TimesNewRomanPSMT" w:cs="TimesNewRomanPSMT"/>
+                <w:sz w:val="24"/>
+                <w:szCs w:val="24"/>
+              </w:rPr>
+              <w:t>com gráficos refinados</w:t>
+            </w:r>
+            <w:proofErr w:type="gramEnd"/>
+            <w:r>
+              <w:rPr>
+                <w:rFonts w:ascii="TimesNewRomanPSMT" w:hAnsi="TimesNewRomanPSMT" w:cs="TimesNewRomanPSMT"/>
+                <w:sz w:val="24"/>
+                <w:szCs w:val="24"/>
+              </w:rPr>
+              <w:t xml:space="preserve"> p</w:t>
+            </w:r>
+            <w:r>
+              <w:rPr>
+                <w:rFonts w:ascii="TimesNewRomanPSMT" w:hAnsi="TimesNewRomanPSMT" w:cs="TimesNewRomanPSMT"/>
+                <w:sz w:val="24"/>
+                <w:szCs w:val="24"/>
+              </w:rPr>
+              <w:t xml:space="preserve">orém de texturas repetitivas em </w:t>
+            </w:r>
+            <w:r>
+              <w:rPr>
+                <w:rFonts w:ascii="TimesNewRomanPSMT" w:hAnsi="TimesNewRomanPSMT" w:cs="TimesNewRomanPSMT"/>
+                <w:sz w:val="24"/>
+                <w:szCs w:val="24"/>
+              </w:rPr>
+              <w:t>cartuchos muito caros.</w:t>
+            </w:r>
+          </w:p>
+        </w:tc>
+      </w:tr>
+    </w:tbl>
+    <w:p>
+      <w:pPr>
+        <w:rPr>
+          <w:rFonts w:ascii="Arial" w:hAnsi="Arial" w:cs="Arial"/>
+          <w:sz w:val="24"/>
+          <w:szCs w:val="24"/>
+        </w:rPr>
+      </w:pPr>
+    </w:p>
+    <w:p>
+      <w:pPr>
+        <w:rPr>
+          <w:rFonts w:ascii="Arial" w:hAnsi="Arial" w:cs="Arial"/>
+          <w:sz w:val="24"/>
+          <w:szCs w:val="24"/>
+        </w:rPr>
+      </w:pPr>
+      <w:r>
+        <w:rPr>
+          <w:rFonts w:ascii="TimesNewRomanPS-BoldMT" w:hAnsi="TimesNewRomanPS-BoldMT" w:cs="TimesNewRomanPS-BoldMT"/>
+          <w:b/>
+          <w:bCs/>
+          <w:sz w:val="24"/>
+          <w:szCs w:val="24"/>
+        </w:rPr>
+        <w:t>Geração 128bits</w:t>
+      </w:r>
+    </w:p>
+    <w:p>
+      <w:pPr>
+        <w:rPr>
+          <w:rFonts w:ascii="Arial" w:hAnsi="Arial" w:cs="Arial"/>
+          <w:sz w:val="24"/>
+          <w:szCs w:val="24"/>
+        </w:rPr>
+      </w:pPr>
+      <w:r>
+        <w:rPr>
+          <w:rFonts w:ascii="Arial" w:hAnsi="Arial" w:cs="Arial"/>
+          <w:sz w:val="24"/>
+          <w:szCs w:val="24"/>
+        </w:rPr>
+        <w:t xml:space="preserve">Um console de </w:t>
+      </w:r>
+      <w:r>
+        <w:rPr>
+          <w:rFonts w:ascii="Arial" w:hAnsi="Arial" w:cs="Arial"/>
+          <w:sz w:val="24"/>
+          <w:szCs w:val="24"/>
+        </w:rPr>
+        <w:t>cento e vinte e oito bits</w:t>
+      </w:r>
+      <w:r>
+        <w:rPr>
+          <w:rFonts w:ascii="Arial" w:hAnsi="Arial" w:cs="Arial"/>
+          <w:sz w:val="24"/>
+          <w:szCs w:val="24"/>
+        </w:rPr>
+        <w:t xml:space="preserve"> é aquele que se usa de arquitetura de </w:t>
+      </w:r>
+      <w:r>
+        <w:rPr>
+          <w:rFonts w:ascii="Arial" w:hAnsi="Arial" w:cs="Arial"/>
+          <w:sz w:val="24"/>
+          <w:szCs w:val="24"/>
+        </w:rPr>
+        <w:t>128</w:t>
+      </w:r>
+      <w:r>
+        <w:rPr>
+          <w:rFonts w:ascii="Arial" w:hAnsi="Arial" w:cs="Arial"/>
+          <w:sz w:val="24"/>
+          <w:szCs w:val="24"/>
+        </w:rPr>
+        <w:t xml:space="preserve"> bits.</w:t>
+      </w:r>
+    </w:p>
+    <w:p>
+      <w:pPr>
+        <w:rPr>
+          <w:rFonts w:ascii="Arial" w:hAnsi="Arial" w:cs="Arial"/>
+          <w:b/>
+          <w:bCs/>
+          <w:sz w:val="20"/>
+          <w:szCs w:val="20"/>
+        </w:rPr>
+      </w:pPr>
+    </w:p>
+    <w:tbl>
+      <w:tblPr>
+        <w:tblStyle w:val="Tabelacomgrade"/>
+        <w:tblW w:w="0" w:type="auto"/>
+        <w:tblLook w:val="04A0" w:firstRow="1" w:lastRow="0" w:firstColumn="1" w:lastColumn="0" w:noHBand="0" w:noVBand="1"/>
+      </w:tblPr>
+      <w:tblGrid>
+        <w:gridCol w:w="988"/>
+        <w:gridCol w:w="1559"/>
+        <w:gridCol w:w="5947"/>
+      </w:tblGrid>
+      <w:tr>
+        <w:tc>
+          <w:tcPr>
+            <w:tcW w:w="988" w:type="dxa"/>
+          </w:tcPr>
+          <w:p>
+            <w:pPr>
+              <w:autoSpaceDE w:val="0"/>
+              <w:autoSpaceDN w:val="0"/>
+              <w:adjustRightInd w:val="0"/>
+              <w:jc w:val="center"/>
+              <w:rPr>
+                <w:rFonts w:ascii="Arial" w:hAnsi="Arial" w:cs="Arial"/>
+                <w:b/>
+                <w:sz w:val="24"/>
+                <w:szCs w:val="24"/>
+              </w:rPr>
+            </w:pPr>
+            <w:r>
+              <w:rPr>
+                <w:rFonts w:ascii="Arial" w:hAnsi="Arial" w:cs="Arial"/>
+                <w:b/>
+                <w:sz w:val="24"/>
+                <w:szCs w:val="24"/>
+              </w:rPr>
+              <w:t>Ano</w:t>
+            </w:r>
+          </w:p>
+        </w:tc>
+        <w:tc>
+          <w:tcPr>
+            <w:tcW w:w="1559" w:type="dxa"/>
+          </w:tcPr>
+          <w:p>
+            <w:pPr>
+              <w:autoSpaceDE w:val="0"/>
+              <w:autoSpaceDN w:val="0"/>
+              <w:adjustRightInd w:val="0"/>
+              <w:jc w:val="center"/>
+              <w:rPr>
+                <w:rFonts w:ascii="Arial" w:hAnsi="Arial" w:cs="Arial"/>
+                <w:b/>
+                <w:sz w:val="24"/>
+                <w:szCs w:val="24"/>
+              </w:rPr>
+            </w:pPr>
+            <w:r>
+              <w:rPr>
+                <w:rFonts w:ascii="Arial" w:hAnsi="Arial" w:cs="Arial"/>
+                <w:b/>
+                <w:sz w:val="24"/>
+                <w:szCs w:val="24"/>
+              </w:rPr>
+              <w:t>Modelo</w:t>
+            </w:r>
+          </w:p>
+        </w:tc>
+        <w:tc>
+          <w:tcPr>
+            <w:tcW w:w="5947" w:type="dxa"/>
+          </w:tcPr>
+          <w:p>
+            <w:pPr>
+              <w:autoSpaceDE w:val="0"/>
+              <w:autoSpaceDN w:val="0"/>
+              <w:adjustRightInd w:val="0"/>
+              <w:jc w:val="center"/>
+              <w:rPr>
+                <w:rFonts w:ascii="Arial" w:hAnsi="Arial" w:cs="Arial"/>
+                <w:b/>
+                <w:sz w:val="24"/>
+                <w:szCs w:val="24"/>
+              </w:rPr>
+            </w:pPr>
+            <w:r>
+              <w:rPr>
+                <w:rFonts w:ascii="Arial" w:hAnsi="Arial" w:cs="Arial"/>
+                <w:b/>
+                <w:sz w:val="24"/>
+                <w:szCs w:val="24"/>
+              </w:rPr>
+              <w:t>Informações</w:t>
+            </w:r>
+          </w:p>
+        </w:tc>
+      </w:tr>
+      <w:tr>
+        <w:tc>
+          <w:tcPr>
+            <w:tcW w:w="988" w:type="dxa"/>
+          </w:tcPr>
+          <w:p>
+            <w:pPr>
+              <w:autoSpaceDE w:val="0"/>
+              <w:autoSpaceDN w:val="0"/>
+              <w:adjustRightInd w:val="0"/>
+              <w:rPr>
+                <w:rFonts w:ascii="Arial" w:hAnsi="Arial" w:cs="Arial"/>
+                <w:b/>
+                <w:sz w:val="24"/>
+                <w:szCs w:val="24"/>
+              </w:rPr>
+            </w:pPr>
+            <w:r>
+              <w:rPr>
+                <w:rFonts w:ascii="Arial" w:hAnsi="Arial" w:cs="Arial"/>
+                <w:b/>
+                <w:bCs/>
+                <w:sz w:val="20"/>
+                <w:szCs w:val="20"/>
+              </w:rPr>
+              <w:t>1998</w:t>
+            </w:r>
+          </w:p>
+        </w:tc>
+        <w:tc>
+          <w:tcPr>
+            <w:tcW w:w="1559" w:type="dxa"/>
+          </w:tcPr>
+          <w:p>
+            <w:pPr>
+              <w:autoSpaceDE w:val="0"/>
+              <w:autoSpaceDN w:val="0"/>
+              <w:adjustRightInd w:val="0"/>
+              <w:rPr>
+                <w:rFonts w:ascii="Arial" w:hAnsi="Arial" w:cs="Arial"/>
+                <w:sz w:val="24"/>
+                <w:szCs w:val="24"/>
+              </w:rPr>
+            </w:pPr>
+            <w:proofErr w:type="spellStart"/>
+            <w:r>
+              <w:rPr>
+                <w:rFonts w:ascii="Arial" w:hAnsi="Arial" w:cs="Arial"/>
+                <w:b/>
+                <w:bCs/>
+                <w:i/>
+                <w:iCs/>
+                <w:sz w:val="20"/>
+                <w:szCs w:val="20"/>
+              </w:rPr>
+              <w:t>DreamCast</w:t>
+            </w:r>
+            <w:proofErr w:type="spellEnd"/>
+            <w:r>
+              <w:rPr>
+                <w:rFonts w:ascii="Arial" w:hAnsi="Arial" w:cs="Arial"/>
+                <w:b/>
+                <w:bCs/>
+                <w:i/>
+                <w:iCs/>
+                <w:sz w:val="20"/>
+                <w:szCs w:val="20"/>
+              </w:rPr>
+              <w:t xml:space="preserve"> </w:t>
+            </w:r>
+          </w:p>
+        </w:tc>
+        <w:tc>
+          <w:tcPr>
+            <w:tcW w:w="5947" w:type="dxa"/>
+          </w:tcPr>
+          <w:p>
+            <w:pPr>
+              <w:autoSpaceDE w:val="0"/>
+              <w:autoSpaceDN w:val="0"/>
+              <w:adjustRightInd w:val="0"/>
+              <w:rPr>
+                <w:rFonts w:ascii="TimesNewRomanPSMT" w:hAnsi="TimesNewRomanPSMT" w:cs="TimesNewRomanPSMT"/>
+                <w:sz w:val="24"/>
+                <w:szCs w:val="24"/>
+              </w:rPr>
+            </w:pPr>
+            <w:r>
+              <w:rPr>
+                <w:rFonts w:ascii="TimesNewRomanPSMT" w:hAnsi="TimesNewRomanPSMT" w:cs="TimesNewRomanPSMT"/>
+                <w:sz w:val="24"/>
+                <w:szCs w:val="24"/>
+              </w:rPr>
+              <w:t>Devido ao sucesso do Playstation não garantiu sucesso no mercado, apesar dos seus gráficos surpreendentes</w:t>
+            </w:r>
+          </w:p>
+        </w:tc>
+      </w:tr>
+      <w:tr>
+        <w:trPr>
+          <w:trHeight w:val="589"/>
+        </w:trPr>
+        <w:tc>
+          <w:tcPr>
+            <w:tcW w:w="988" w:type="dxa"/>
+          </w:tcPr>
+          <w:p>
+            <w:pPr>
+              <w:autoSpaceDE w:val="0"/>
+              <w:autoSpaceDN w:val="0"/>
+              <w:adjustRightInd w:val="0"/>
+              <w:rPr>
+                <w:rFonts w:ascii="Arial" w:hAnsi="Arial" w:cs="Arial"/>
+                <w:b/>
+                <w:bCs/>
+                <w:sz w:val="20"/>
+                <w:szCs w:val="20"/>
+              </w:rPr>
+            </w:pPr>
+            <w:r>
+              <w:rPr>
+                <w:rFonts w:ascii="Arial" w:hAnsi="Arial" w:cs="Arial"/>
+                <w:b/>
+                <w:bCs/>
+                <w:sz w:val="20"/>
+                <w:szCs w:val="20"/>
+              </w:rPr>
+              <w:t>2000</w:t>
+            </w:r>
+          </w:p>
+        </w:tc>
+        <w:tc>
+          <w:tcPr>
+            <w:tcW w:w="1559" w:type="dxa"/>
+          </w:tcPr>
+          <w:p>
+            <w:pPr>
+              <w:autoSpaceDE w:val="0"/>
+              <w:autoSpaceDN w:val="0"/>
+              <w:adjustRightInd w:val="0"/>
+              <w:rPr>
+                <w:rFonts w:ascii="Arial" w:hAnsi="Arial" w:cs="Arial"/>
+                <w:b/>
+                <w:bCs/>
+                <w:i/>
+                <w:iCs/>
+                <w:sz w:val="20"/>
+                <w:szCs w:val="20"/>
+              </w:rPr>
+            </w:pPr>
+            <w:r>
+              <w:rPr>
+                <w:rFonts w:ascii="Arial" w:hAnsi="Arial" w:cs="Arial"/>
+                <w:b/>
+                <w:bCs/>
+                <w:i/>
+                <w:iCs/>
+                <w:sz w:val="20"/>
+                <w:szCs w:val="20"/>
+              </w:rPr>
+              <w:t xml:space="preserve">PSX2 </w:t>
+            </w:r>
+          </w:p>
+        </w:tc>
+        <w:tc>
+          <w:tcPr>
+            <w:tcW w:w="5947" w:type="dxa"/>
+          </w:tcPr>
+          <w:p>
+            <w:pPr>
+              <w:autoSpaceDE w:val="0"/>
+              <w:autoSpaceDN w:val="0"/>
+              <w:adjustRightInd w:val="0"/>
+              <w:rPr>
+                <w:rFonts w:ascii="TimesNewRomanPSMT" w:hAnsi="TimesNewRomanPSMT" w:cs="TimesNewRomanPSMT"/>
+                <w:sz w:val="24"/>
+                <w:szCs w:val="24"/>
+              </w:rPr>
+            </w:pPr>
+            <w:r>
+              <w:rPr>
+                <w:rFonts w:ascii="TimesNewRomanPSMT" w:hAnsi="TimesNewRomanPSMT" w:cs="TimesNewRomanPSMT"/>
+                <w:sz w:val="24"/>
+                <w:szCs w:val="24"/>
+              </w:rPr>
+              <w:t>Adota a t</w:t>
+            </w:r>
+            <w:r>
+              <w:rPr>
+                <w:rFonts w:ascii="TimesNewRomanPSMT" w:hAnsi="TimesNewRomanPSMT" w:cs="TimesNewRomanPSMT"/>
+                <w:sz w:val="24"/>
+                <w:szCs w:val="24"/>
+              </w:rPr>
+              <w:t xml:space="preserve">ecnologia de DVD, </w:t>
+            </w:r>
+            <w:proofErr w:type="spellStart"/>
+            <w:r>
+              <w:rPr>
+                <w:rFonts w:ascii="TimesNewRomanPSMT" w:hAnsi="TimesNewRomanPSMT" w:cs="TimesNewRomanPSMT"/>
+                <w:sz w:val="24"/>
+                <w:szCs w:val="24"/>
+              </w:rPr>
+              <w:t>o</w:t>
+            </w:r>
+            <w:r>
+              <w:rPr>
+                <w:rFonts w:ascii="TimesNewRomanPSMT" w:hAnsi="TimesNewRomanPSMT" w:cs="TimesNewRomanPSMT"/>
+                <w:sz w:val="24"/>
+                <w:szCs w:val="24"/>
+              </w:rPr>
+              <w:t>console</w:t>
+            </w:r>
+            <w:proofErr w:type="spellEnd"/>
+            <w:r>
+              <w:rPr>
+                <w:rFonts w:ascii="TimesNewRomanPSMT" w:hAnsi="TimesNewRomanPSMT" w:cs="TimesNewRomanPSMT"/>
+                <w:sz w:val="24"/>
+                <w:szCs w:val="24"/>
+              </w:rPr>
+              <w:t xml:space="preserve"> manteve um público fiel por garantir que jogos do </w:t>
+            </w:r>
+            <w:r>
+              <w:rPr>
+                <w:rFonts w:ascii="TimesNewRomanPS-ItalicMT" w:hAnsi="TimesNewRomanPS-ItalicMT" w:cs="TimesNewRomanPS-ItalicMT"/>
+                <w:i/>
+                <w:iCs/>
+                <w:sz w:val="24"/>
+                <w:szCs w:val="24"/>
+              </w:rPr>
+              <w:t xml:space="preserve">PlayStation </w:t>
+            </w:r>
+            <w:r>
+              <w:rPr>
+                <w:rFonts w:ascii="TimesNewRomanPSMT" w:hAnsi="TimesNewRomanPSMT" w:cs="TimesNewRomanPSMT"/>
+                <w:sz w:val="24"/>
+                <w:szCs w:val="24"/>
+              </w:rPr>
+              <w:t xml:space="preserve">pudessem </w:t>
+            </w:r>
+            <w:r>
+              <w:rPr>
+                <w:rFonts w:ascii="TimesNewRomanPSMT" w:hAnsi="TimesNewRomanPSMT" w:cs="TimesNewRomanPSMT"/>
+                <w:sz w:val="24"/>
+                <w:szCs w:val="24"/>
+              </w:rPr>
+              <w:t>permanecer sendo usados e de forma melhorada.</w:t>
+            </w:r>
+          </w:p>
+        </w:tc>
+      </w:tr>
+      <w:tr>
+        <w:trPr>
+          <w:trHeight w:val="589"/>
+        </w:trPr>
+        <w:tc>
+          <w:tcPr>
+            <w:tcW w:w="988" w:type="dxa"/>
+          </w:tcPr>
+          <w:p>
+            <w:pPr>
+              <w:autoSpaceDE w:val="0"/>
+              <w:autoSpaceDN w:val="0"/>
+              <w:adjustRightInd w:val="0"/>
+              <w:rPr>
+                <w:rFonts w:ascii="Arial" w:hAnsi="Arial" w:cs="Arial"/>
+                <w:b/>
+                <w:bCs/>
+                <w:sz w:val="20"/>
+                <w:szCs w:val="20"/>
+              </w:rPr>
+            </w:pPr>
+            <w:r>
+              <w:rPr>
+                <w:rFonts w:ascii="Arial" w:hAnsi="Arial" w:cs="Arial"/>
+                <w:b/>
+                <w:bCs/>
+                <w:sz w:val="20"/>
+                <w:szCs w:val="20"/>
+              </w:rPr>
+              <w:t>2001</w:t>
+            </w:r>
+          </w:p>
+        </w:tc>
+        <w:tc>
+          <w:tcPr>
+            <w:tcW w:w="1559" w:type="dxa"/>
+          </w:tcPr>
+          <w:p>
+            <w:pPr>
+              <w:autoSpaceDE w:val="0"/>
+              <w:autoSpaceDN w:val="0"/>
+              <w:adjustRightInd w:val="0"/>
+              <w:rPr>
+                <w:rFonts w:ascii="Arial" w:hAnsi="Arial" w:cs="Arial"/>
+                <w:b/>
+                <w:bCs/>
+                <w:i/>
+                <w:iCs/>
+                <w:sz w:val="20"/>
+                <w:szCs w:val="20"/>
+              </w:rPr>
+            </w:pPr>
+            <w:r>
+              <w:rPr>
+                <w:rFonts w:ascii="Arial" w:hAnsi="Arial" w:cs="Arial"/>
+                <w:b/>
+                <w:bCs/>
+                <w:i/>
+                <w:iCs/>
+                <w:sz w:val="20"/>
+                <w:szCs w:val="20"/>
+              </w:rPr>
+              <w:t xml:space="preserve">GameCube </w:t>
+            </w:r>
+          </w:p>
+        </w:tc>
+        <w:tc>
+          <w:tcPr>
+            <w:tcW w:w="5947" w:type="dxa"/>
+          </w:tcPr>
+          <w:p>
+            <w:pPr>
+              <w:autoSpaceDE w:val="0"/>
+              <w:autoSpaceDN w:val="0"/>
+              <w:adjustRightInd w:val="0"/>
+              <w:rPr>
+                <w:rFonts w:ascii="TimesNewRomanPSMT" w:hAnsi="TimesNewRomanPSMT" w:cs="TimesNewRomanPSMT"/>
+                <w:sz w:val="24"/>
+                <w:szCs w:val="24"/>
+              </w:rPr>
+            </w:pPr>
+            <w:r>
+              <w:rPr>
+                <w:rFonts w:ascii="TimesNewRomanPSMT" w:hAnsi="TimesNewRomanPSMT" w:cs="TimesNewRomanPSMT"/>
+                <w:sz w:val="24"/>
+                <w:szCs w:val="24"/>
+              </w:rPr>
+              <w:t>O aparelho garantiu a empresa à vitória</w:t>
+            </w:r>
+            <w:r>
+              <w:rPr>
+                <w:rFonts w:ascii="TimesNewRomanPSMT" w:hAnsi="TimesNewRomanPSMT" w:cs="TimesNewRomanPSMT"/>
+                <w:sz w:val="24"/>
+                <w:szCs w:val="24"/>
+              </w:rPr>
+              <w:t xml:space="preserve"> final do século XX: um mercado mundial fiel ao console e novos </w:t>
+            </w:r>
+            <w:r>
+              <w:rPr>
+                <w:rFonts w:ascii="TimesNewRomanPSMT" w:hAnsi="TimesNewRomanPSMT" w:cs="TimesNewRomanPSMT"/>
+                <w:sz w:val="24"/>
+                <w:szCs w:val="24"/>
+              </w:rPr>
+              <w:t>protótipos em desenvolvimento</w:t>
+            </w:r>
+          </w:p>
+        </w:tc>
+      </w:tr>
+      <w:tr>
+        <w:trPr>
+          <w:trHeight w:val="589"/>
+        </w:trPr>
+        <w:tc>
+          <w:tcPr>
+            <w:tcW w:w="988" w:type="dxa"/>
+          </w:tcPr>
+          <w:p>
+            <w:pPr>
+              <w:autoSpaceDE w:val="0"/>
+              <w:autoSpaceDN w:val="0"/>
+              <w:adjustRightInd w:val="0"/>
+              <w:rPr>
+                <w:rFonts w:ascii="Arial" w:hAnsi="Arial" w:cs="Arial"/>
+                <w:b/>
+                <w:bCs/>
+                <w:sz w:val="20"/>
+                <w:szCs w:val="20"/>
+              </w:rPr>
+            </w:pPr>
+            <w:r>
+              <w:rPr>
+                <w:rFonts w:ascii="Arial" w:hAnsi="Arial" w:cs="Arial"/>
+                <w:b/>
+                <w:bCs/>
+                <w:sz w:val="20"/>
+                <w:szCs w:val="20"/>
+              </w:rPr>
+              <w:t>2001</w:t>
+            </w:r>
+          </w:p>
+        </w:tc>
+        <w:tc>
+          <w:tcPr>
+            <w:tcW w:w="1559" w:type="dxa"/>
+          </w:tcPr>
+          <w:p>
+            <w:pPr>
+              <w:autoSpaceDE w:val="0"/>
+              <w:autoSpaceDN w:val="0"/>
+              <w:adjustRightInd w:val="0"/>
+              <w:rPr>
+                <w:rFonts w:ascii="Arial" w:hAnsi="Arial" w:cs="Arial"/>
+                <w:b/>
+                <w:bCs/>
+                <w:i/>
+                <w:iCs/>
+                <w:sz w:val="20"/>
+                <w:szCs w:val="20"/>
+              </w:rPr>
+            </w:pPr>
+            <w:proofErr w:type="spellStart"/>
+            <w:r>
+              <w:rPr>
+                <w:rFonts w:ascii="Arial" w:hAnsi="Arial" w:cs="Arial"/>
+                <w:b/>
+                <w:bCs/>
+                <w:i/>
+                <w:iCs/>
+                <w:sz w:val="20"/>
+                <w:szCs w:val="20"/>
+              </w:rPr>
+              <w:t>X-Box</w:t>
+            </w:r>
+            <w:proofErr w:type="spellEnd"/>
+            <w:r>
+              <w:rPr>
+                <w:rFonts w:ascii="Arial" w:hAnsi="Arial" w:cs="Arial"/>
+                <w:b/>
+                <w:bCs/>
+                <w:i/>
+                <w:iCs/>
+                <w:sz w:val="20"/>
+                <w:szCs w:val="20"/>
+              </w:rPr>
+              <w:t xml:space="preserve"> </w:t>
+            </w:r>
+          </w:p>
+        </w:tc>
+        <w:tc>
+          <w:tcPr>
+            <w:tcW w:w="5947" w:type="dxa"/>
+          </w:tcPr>
+          <w:p>
+            <w:pPr>
+              <w:autoSpaceDE w:val="0"/>
+              <w:autoSpaceDN w:val="0"/>
+              <w:adjustRightInd w:val="0"/>
+              <w:rPr>
+                <w:rFonts w:ascii="TimesNewRomanPSMT" w:hAnsi="TimesNewRomanPSMT" w:cs="TimesNewRomanPSMT"/>
+                <w:sz w:val="24"/>
+                <w:szCs w:val="24"/>
+              </w:rPr>
+            </w:pPr>
+            <w:r>
+              <w:rPr>
+                <w:rFonts w:ascii="TimesNewRomanPSMT" w:hAnsi="TimesNewRomanPSMT" w:cs="TimesNewRomanPSMT"/>
+                <w:sz w:val="24"/>
+                <w:szCs w:val="24"/>
+              </w:rPr>
+              <w:t>possui adota a tecnologia DirectX facilitando a</w:t>
+            </w:r>
+          </w:p>
+          <w:p>
+            <w:pPr>
+              <w:autoSpaceDE w:val="0"/>
+              <w:autoSpaceDN w:val="0"/>
+              <w:adjustRightInd w:val="0"/>
+              <w:rPr>
+                <w:rFonts w:ascii="TimesNewRomanPSMT" w:hAnsi="TimesNewRomanPSMT" w:cs="TimesNewRomanPSMT"/>
+                <w:sz w:val="24"/>
+                <w:szCs w:val="24"/>
+              </w:rPr>
+            </w:pPr>
+            <w:r>
+              <w:rPr>
+                <w:rFonts w:ascii="TimesNewRomanPSMT" w:hAnsi="TimesNewRomanPSMT" w:cs="TimesNewRomanPSMT"/>
+                <w:sz w:val="24"/>
+                <w:szCs w:val="24"/>
+              </w:rPr>
+              <w:t xml:space="preserve">adaptação de grandes </w:t>
+            </w:r>
+            <w:r>
+              <w:rPr>
+                <w:rFonts w:ascii="TimesNewRomanPSMT" w:hAnsi="TimesNewRomanPSMT" w:cs="TimesNewRomanPSMT"/>
+                <w:sz w:val="24"/>
+                <w:szCs w:val="24"/>
+              </w:rPr>
+              <w:t>sucessos dos PCs para o console</w:t>
+            </w:r>
+          </w:p>
+        </w:tc>
+      </w:tr>
+    </w:tbl>
+    <w:p>
+      <w:pPr>
+        <w:rPr>
+          <w:rFonts w:ascii="Arial" w:hAnsi="Arial" w:cs="Arial"/>
+          <w:sz w:val="24"/>
+          <w:szCs w:val="24"/>
+        </w:rPr>
+      </w:pPr>
+    </w:p>
+    <w:p>
+      <w:pPr>
+        <w:rPr>
+          <w:rFonts w:ascii="TimesNewRomanPS-BoldMT" w:hAnsi="TimesNewRomanPS-BoldMT" w:cs="TimesNewRomanPS-BoldMT"/>
+          <w:b/>
+          <w:bCs/>
+          <w:sz w:val="24"/>
+          <w:szCs w:val="24"/>
+        </w:rPr>
+      </w:pPr>
+      <w:r>
+        <w:rPr>
+          <w:rFonts w:ascii="TimesNewRomanPS-BoldMT" w:hAnsi="TimesNewRomanPS-BoldMT" w:cs="TimesNewRomanPS-BoldMT"/>
+          <w:b/>
+          <w:bCs/>
+          <w:sz w:val="24"/>
+          <w:szCs w:val="24"/>
+        </w:rPr>
+        <w:t>Computadores</w:t>
+      </w:r>
+    </w:p>
+    <w:p>
+      <w:pPr>
+        <w:rPr>
+          <w:rFonts w:ascii="TimesNewRomanPS-BoldMT" w:hAnsi="TimesNewRomanPS-BoldMT" w:cs="TimesNewRomanPS-BoldMT"/>
+          <w:bCs/>
+          <w:sz w:val="24"/>
+          <w:szCs w:val="24"/>
+        </w:rPr>
+      </w:pPr>
+      <w:r>
+        <w:rPr>
+          <w:rFonts w:ascii="TimesNewRomanPS-BoldMT" w:hAnsi="TimesNewRomanPS-BoldMT" w:cs="TimesNewRomanPS-BoldMT"/>
+          <w:bCs/>
+          <w:sz w:val="24"/>
+          <w:szCs w:val="24"/>
+        </w:rPr>
+        <w:t xml:space="preserve">Com o advento dos computadores, jogos foram feitos para PC. O mercado de jogos para a plataforma começou em garagens com os entusiastas. </w:t>
+      </w:r>
+    </w:p>
+    <w:p>
+      <w:pPr>
+        <w:rPr>
+          <w:rFonts w:ascii="TimesNewRomanPS-BoldMT" w:hAnsi="TimesNewRomanPS-BoldMT" w:cs="TimesNewRomanPS-BoldMT"/>
+          <w:bCs/>
+          <w:sz w:val="24"/>
+          <w:szCs w:val="24"/>
+        </w:rPr>
+      </w:pPr>
+    </w:p>
+    <w:tbl>
+      <w:tblPr>
+        <w:tblStyle w:val="Tabelacomgrade"/>
+        <w:tblW w:w="0" w:type="auto"/>
+        <w:tblLook w:val="04A0" w:firstRow="1" w:lastRow="0" w:firstColumn="1" w:lastColumn="0" w:noHBand="0" w:noVBand="1"/>
+      </w:tblPr>
+      <w:tblGrid>
+        <w:gridCol w:w="988"/>
+        <w:gridCol w:w="1559"/>
+        <w:gridCol w:w="5947"/>
+      </w:tblGrid>
+      <w:tr>
+        <w:tc>
+          <w:tcPr>
+            <w:tcW w:w="988" w:type="dxa"/>
+          </w:tcPr>
+          <w:p>
+            <w:pPr>
+              <w:autoSpaceDE w:val="0"/>
+              <w:autoSpaceDN w:val="0"/>
+              <w:adjustRightInd w:val="0"/>
+              <w:jc w:val="center"/>
+              <w:rPr>
+                <w:rFonts w:ascii="Arial" w:hAnsi="Arial" w:cs="Arial"/>
+                <w:b/>
+                <w:sz w:val="24"/>
+                <w:szCs w:val="24"/>
+              </w:rPr>
+            </w:pPr>
+            <w:r>
+              <w:rPr>
+                <w:rFonts w:ascii="Arial" w:hAnsi="Arial" w:cs="Arial"/>
+                <w:b/>
+                <w:sz w:val="24"/>
+                <w:szCs w:val="24"/>
+              </w:rPr>
+              <w:lastRenderedPageBreak/>
+              <w:t>Ano</w:t>
+            </w:r>
+          </w:p>
+        </w:tc>
+        <w:tc>
+          <w:tcPr>
+            <w:tcW w:w="1559" w:type="dxa"/>
+          </w:tcPr>
+          <w:p>
+            <w:pPr>
+              <w:autoSpaceDE w:val="0"/>
+              <w:autoSpaceDN w:val="0"/>
+              <w:adjustRightInd w:val="0"/>
+              <w:jc w:val="center"/>
+              <w:rPr>
+                <w:rFonts w:ascii="Arial" w:hAnsi="Arial" w:cs="Arial"/>
+                <w:b/>
+                <w:sz w:val="24"/>
+                <w:szCs w:val="24"/>
+              </w:rPr>
+            </w:pPr>
+            <w:r>
+              <w:rPr>
+                <w:rFonts w:ascii="Arial" w:hAnsi="Arial" w:cs="Arial"/>
+                <w:b/>
+                <w:sz w:val="24"/>
+                <w:szCs w:val="24"/>
+              </w:rPr>
+              <w:t>Modelo</w:t>
+            </w:r>
+          </w:p>
+        </w:tc>
+        <w:tc>
+          <w:tcPr>
+            <w:tcW w:w="5947" w:type="dxa"/>
+          </w:tcPr>
+          <w:p>
+            <w:pPr>
+              <w:autoSpaceDE w:val="0"/>
+              <w:autoSpaceDN w:val="0"/>
+              <w:adjustRightInd w:val="0"/>
+              <w:jc w:val="center"/>
+              <w:rPr>
+                <w:rFonts w:ascii="Arial" w:hAnsi="Arial" w:cs="Arial"/>
+                <w:b/>
+                <w:sz w:val="24"/>
+                <w:szCs w:val="24"/>
+              </w:rPr>
+            </w:pPr>
+            <w:r>
+              <w:rPr>
+                <w:rFonts w:ascii="Arial" w:hAnsi="Arial" w:cs="Arial"/>
+                <w:b/>
+                <w:sz w:val="24"/>
+                <w:szCs w:val="24"/>
+              </w:rPr>
+              <w:t>Informações</w:t>
+            </w:r>
+          </w:p>
+        </w:tc>
+      </w:tr>
+      <w:tr>
+        <w:tc>
+          <w:tcPr>
+            <w:tcW w:w="988" w:type="dxa"/>
+          </w:tcPr>
+          <w:p>
+            <w:pPr>
+              <w:autoSpaceDE w:val="0"/>
+              <w:autoSpaceDN w:val="0"/>
+              <w:adjustRightInd w:val="0"/>
+              <w:rPr>
+                <w:rFonts w:ascii="Arial" w:hAnsi="Arial" w:cs="Arial"/>
+                <w:b/>
+                <w:sz w:val="24"/>
+                <w:szCs w:val="24"/>
+              </w:rPr>
+            </w:pPr>
+            <w:r>
+              <w:rPr>
+                <w:rFonts w:ascii="Arial" w:hAnsi="Arial" w:cs="Arial"/>
+                <w:b/>
+                <w:bCs/>
+                <w:sz w:val="20"/>
+                <w:szCs w:val="20"/>
+              </w:rPr>
+              <w:t>1983</w:t>
+            </w:r>
+          </w:p>
+        </w:tc>
+        <w:tc>
+          <w:tcPr>
+            <w:tcW w:w="1559" w:type="dxa"/>
+          </w:tcPr>
+          <w:p>
+            <w:pPr>
+              <w:autoSpaceDE w:val="0"/>
+              <w:autoSpaceDN w:val="0"/>
+              <w:adjustRightInd w:val="0"/>
+              <w:rPr>
+                <w:rFonts w:ascii="Arial" w:hAnsi="Arial" w:cs="Arial"/>
+                <w:sz w:val="24"/>
+                <w:szCs w:val="24"/>
+              </w:rPr>
+            </w:pPr>
+            <w:proofErr w:type="spellStart"/>
+            <w:r>
+              <w:rPr>
+                <w:rFonts w:ascii="Arial" w:hAnsi="Arial" w:cs="Arial"/>
+                <w:b/>
+                <w:bCs/>
+                <w:i/>
+                <w:iCs/>
+                <w:sz w:val="20"/>
+                <w:szCs w:val="20"/>
+              </w:rPr>
+              <w:t>Planetfall</w:t>
+            </w:r>
+            <w:proofErr w:type="spellEnd"/>
+            <w:r>
+              <w:rPr>
+                <w:rFonts w:ascii="Arial" w:hAnsi="Arial" w:cs="Arial"/>
+                <w:b/>
+                <w:bCs/>
+                <w:i/>
+                <w:iCs/>
+                <w:sz w:val="20"/>
+                <w:szCs w:val="20"/>
+              </w:rPr>
+              <w:t xml:space="preserve"> </w:t>
+            </w:r>
+          </w:p>
+        </w:tc>
+        <w:tc>
+          <w:tcPr>
+            <w:tcW w:w="5947" w:type="dxa"/>
+          </w:tcPr>
+          <w:p>
+            <w:pPr>
+              <w:autoSpaceDE w:val="0"/>
+              <w:autoSpaceDN w:val="0"/>
+              <w:adjustRightInd w:val="0"/>
+              <w:rPr>
+                <w:rFonts w:ascii="TimesNewRomanPSMT" w:hAnsi="TimesNewRomanPSMT" w:cs="TimesNewRomanPSMT"/>
+                <w:sz w:val="24"/>
+                <w:szCs w:val="24"/>
+              </w:rPr>
+            </w:pPr>
+            <w:r>
+              <w:rPr>
+                <w:rFonts w:ascii="TimesNewRomanPSMT" w:hAnsi="TimesNewRomanPSMT" w:cs="TimesNewRomanPSMT"/>
+                <w:sz w:val="24"/>
+                <w:szCs w:val="24"/>
+              </w:rPr>
+              <w:t>o p</w:t>
+            </w:r>
+            <w:r>
+              <w:rPr>
+                <w:rFonts w:ascii="TimesNewRomanPSMT" w:hAnsi="TimesNewRomanPSMT" w:cs="TimesNewRomanPSMT"/>
+                <w:sz w:val="24"/>
+                <w:szCs w:val="24"/>
+              </w:rPr>
+              <w:t xml:space="preserve">rimeiro jogo a ser </w:t>
+            </w:r>
+            <w:proofErr w:type="spellStart"/>
+            <w:r>
+              <w:rPr>
+                <w:rFonts w:ascii="TimesNewRomanPSMT" w:hAnsi="TimesNewRomanPSMT" w:cs="TimesNewRomanPSMT"/>
+                <w:sz w:val="24"/>
+                <w:szCs w:val="24"/>
+              </w:rPr>
+              <w:t>populado</w:t>
+            </w:r>
+            <w:proofErr w:type="spellEnd"/>
+            <w:r>
+              <w:rPr>
+                <w:rFonts w:ascii="TimesNewRomanPSMT" w:hAnsi="TimesNewRomanPSMT" w:cs="TimesNewRomanPSMT"/>
+                <w:sz w:val="24"/>
+                <w:szCs w:val="24"/>
+              </w:rPr>
+              <w:t xml:space="preserve"> por </w:t>
+            </w:r>
+            <w:r>
+              <w:rPr>
+                <w:rFonts w:ascii="TimesNewRomanPSMT" w:hAnsi="TimesNewRomanPSMT" w:cs="TimesNewRomanPSMT"/>
+                <w:sz w:val="24"/>
+                <w:szCs w:val="24"/>
+              </w:rPr>
+              <w:t>personagens atrativos psicologicamente e apresentar um enredo complexo para a</w:t>
+            </w:r>
+          </w:p>
+          <w:p>
+            <w:pPr>
+              <w:autoSpaceDE w:val="0"/>
+              <w:autoSpaceDN w:val="0"/>
+              <w:adjustRightInd w:val="0"/>
+              <w:rPr>
+                <w:rFonts w:ascii="TimesNewRomanPSMT" w:hAnsi="TimesNewRomanPSMT" w:cs="TimesNewRomanPSMT"/>
+                <w:sz w:val="24"/>
+                <w:szCs w:val="24"/>
+              </w:rPr>
+            </w:pPr>
+            <w:r>
+              <w:rPr>
+                <w:rFonts w:ascii="TimesNewRomanPSMT" w:hAnsi="TimesNewRomanPSMT" w:cs="TimesNewRomanPSMT"/>
+                <w:sz w:val="24"/>
+                <w:szCs w:val="24"/>
+              </w:rPr>
+              <w:t>participação do jogador.</w:t>
+            </w:r>
+          </w:p>
+        </w:tc>
+      </w:tr>
+      <w:tr>
+        <w:trPr>
+          <w:trHeight w:val="589"/>
+        </w:trPr>
+        <w:tc>
+          <w:tcPr>
+            <w:tcW w:w="988" w:type="dxa"/>
+          </w:tcPr>
+          <w:p>
+            <w:pPr>
+              <w:autoSpaceDE w:val="0"/>
+              <w:autoSpaceDN w:val="0"/>
+              <w:adjustRightInd w:val="0"/>
+              <w:rPr>
+                <w:rFonts w:ascii="Arial" w:hAnsi="Arial" w:cs="Arial"/>
+                <w:b/>
+                <w:bCs/>
+                <w:sz w:val="20"/>
+                <w:szCs w:val="20"/>
+              </w:rPr>
+            </w:pPr>
+            <w:r>
+              <w:rPr>
+                <w:rFonts w:ascii="Arial" w:hAnsi="Arial" w:cs="Arial"/>
+                <w:b/>
+                <w:bCs/>
+                <w:sz w:val="20"/>
+                <w:szCs w:val="20"/>
+              </w:rPr>
+              <w:t>1984</w:t>
+            </w:r>
+          </w:p>
+        </w:tc>
+        <w:tc>
+          <w:tcPr>
+            <w:tcW w:w="1559" w:type="dxa"/>
+          </w:tcPr>
+          <w:p>
+            <w:pPr>
+              <w:autoSpaceDE w:val="0"/>
+              <w:autoSpaceDN w:val="0"/>
+              <w:adjustRightInd w:val="0"/>
+              <w:rPr>
+                <w:rFonts w:ascii="Arial" w:hAnsi="Arial" w:cs="Arial"/>
+                <w:b/>
+                <w:bCs/>
+                <w:i/>
+                <w:iCs/>
+                <w:sz w:val="20"/>
+                <w:szCs w:val="20"/>
+              </w:rPr>
+            </w:pPr>
+            <w:proofErr w:type="spellStart"/>
+            <w:r>
+              <w:rPr>
+                <w:rFonts w:ascii="Arial" w:hAnsi="Arial" w:cs="Arial"/>
+                <w:b/>
+                <w:bCs/>
+                <w:sz w:val="20"/>
+                <w:szCs w:val="20"/>
+              </w:rPr>
+              <w:t>Flight</w:t>
+            </w:r>
+            <w:proofErr w:type="spellEnd"/>
+            <w:r>
+              <w:rPr>
+                <w:rFonts w:ascii="Arial" w:hAnsi="Arial" w:cs="Arial"/>
+                <w:b/>
+                <w:bCs/>
+                <w:sz w:val="20"/>
+                <w:szCs w:val="20"/>
+              </w:rPr>
+              <w:t xml:space="preserve"> Simulator </w:t>
+            </w:r>
+          </w:p>
+        </w:tc>
+        <w:tc>
+          <w:tcPr>
+            <w:tcW w:w="5947" w:type="dxa"/>
+          </w:tcPr>
+          <w:p>
+            <w:pPr>
+              <w:autoSpaceDE w:val="0"/>
+              <w:autoSpaceDN w:val="0"/>
+              <w:adjustRightInd w:val="0"/>
+              <w:rPr>
+                <w:rFonts w:ascii="TimesNewRomanPSMT" w:hAnsi="TimesNewRomanPSMT" w:cs="TimesNewRomanPSMT"/>
+                <w:sz w:val="24"/>
+                <w:szCs w:val="24"/>
+              </w:rPr>
+            </w:pPr>
+            <w:r>
+              <w:rPr>
+                <w:rFonts w:ascii="TimesNewRomanPSMT" w:hAnsi="TimesNewRomanPSMT" w:cs="TimesNewRomanPSMT"/>
+                <w:sz w:val="24"/>
+                <w:szCs w:val="24"/>
+              </w:rPr>
+              <w:t>O j</w:t>
+            </w:r>
+            <w:r>
+              <w:rPr>
+                <w:rFonts w:ascii="TimesNewRomanPSMT" w:hAnsi="TimesNewRomanPSMT" w:cs="TimesNewRomanPSMT"/>
+                <w:sz w:val="24"/>
+                <w:szCs w:val="24"/>
+              </w:rPr>
+              <w:t>ogo</w:t>
+            </w:r>
+            <w:r>
+              <w:rPr>
+                <w:rFonts w:ascii="TimesNewRomanPSMT" w:hAnsi="TimesNewRomanPSMT" w:cs="TimesNewRomanPSMT"/>
+                <w:sz w:val="24"/>
+                <w:szCs w:val="24"/>
+              </w:rPr>
+              <w:t xml:space="preserve"> se tratava de um simulador de voo e</w:t>
+            </w:r>
+            <w:r>
+              <w:rPr>
+                <w:rFonts w:ascii="TimesNewRomanPSMT" w:hAnsi="TimesNewRomanPSMT" w:cs="TimesNewRomanPSMT"/>
+                <w:sz w:val="24"/>
+                <w:szCs w:val="24"/>
+              </w:rPr>
+              <w:t xml:space="preserve"> tornou-se o referencial para jogos de simulação operacional realista.</w:t>
+            </w:r>
+          </w:p>
+        </w:tc>
+      </w:tr>
+      <w:tr>
+        <w:trPr>
+          <w:trHeight w:val="589"/>
+        </w:trPr>
+        <w:tc>
+          <w:tcPr>
+            <w:tcW w:w="988" w:type="dxa"/>
+          </w:tcPr>
+          <w:p>
+            <w:pPr>
+              <w:autoSpaceDE w:val="0"/>
+              <w:autoSpaceDN w:val="0"/>
+              <w:adjustRightInd w:val="0"/>
+              <w:rPr>
+                <w:rFonts w:ascii="Arial" w:hAnsi="Arial" w:cs="Arial"/>
+                <w:b/>
+                <w:bCs/>
+                <w:sz w:val="20"/>
+                <w:szCs w:val="20"/>
+              </w:rPr>
+            </w:pPr>
+            <w:r>
+              <w:rPr>
+                <w:rFonts w:ascii="Arial" w:hAnsi="Arial" w:cs="Arial"/>
+                <w:b/>
+                <w:bCs/>
+                <w:sz w:val="20"/>
+                <w:szCs w:val="20"/>
+              </w:rPr>
+              <w:t>1985</w:t>
+            </w:r>
+          </w:p>
+        </w:tc>
+        <w:tc>
+          <w:tcPr>
+            <w:tcW w:w="1559" w:type="dxa"/>
+          </w:tcPr>
+          <w:p>
+            <w:pPr>
+              <w:autoSpaceDE w:val="0"/>
+              <w:autoSpaceDN w:val="0"/>
+              <w:adjustRightInd w:val="0"/>
+              <w:rPr>
+                <w:rFonts w:ascii="Arial" w:hAnsi="Arial" w:cs="Arial"/>
+                <w:b/>
+                <w:bCs/>
+                <w:sz w:val="20"/>
+                <w:szCs w:val="20"/>
+              </w:rPr>
+            </w:pPr>
+            <w:proofErr w:type="spellStart"/>
+            <w:r>
+              <w:rPr>
+                <w:rFonts w:ascii="Arial" w:hAnsi="Arial" w:cs="Arial"/>
+                <w:b/>
+                <w:bCs/>
+                <w:i/>
+                <w:iCs/>
+                <w:sz w:val="20"/>
+                <w:szCs w:val="20"/>
+              </w:rPr>
+              <w:t>Whre</w:t>
+            </w:r>
+            <w:proofErr w:type="spellEnd"/>
+            <w:r>
+              <w:rPr>
+                <w:rFonts w:ascii="Arial" w:hAnsi="Arial" w:cs="Arial"/>
+                <w:b/>
+                <w:bCs/>
+                <w:i/>
+                <w:iCs/>
+                <w:sz w:val="20"/>
+                <w:szCs w:val="20"/>
+              </w:rPr>
+              <w:t xml:space="preserve"> in </w:t>
+            </w:r>
+            <w:proofErr w:type="spellStart"/>
+            <w:r>
+              <w:rPr>
+                <w:rFonts w:ascii="Arial" w:hAnsi="Arial" w:cs="Arial"/>
+                <w:b/>
+                <w:bCs/>
+                <w:i/>
+                <w:iCs/>
+                <w:sz w:val="20"/>
+                <w:szCs w:val="20"/>
+              </w:rPr>
+              <w:t>the</w:t>
+            </w:r>
+            <w:proofErr w:type="spellEnd"/>
+            <w:r>
+              <w:rPr>
+                <w:rFonts w:ascii="Arial" w:hAnsi="Arial" w:cs="Arial"/>
+                <w:b/>
+                <w:bCs/>
+                <w:i/>
+                <w:iCs/>
+                <w:sz w:val="20"/>
+                <w:szCs w:val="20"/>
+              </w:rPr>
+              <w:t xml:space="preserve"> World </w:t>
+            </w:r>
+            <w:proofErr w:type="spellStart"/>
+            <w:r>
+              <w:rPr>
+                <w:rFonts w:ascii="Arial" w:hAnsi="Arial" w:cs="Arial"/>
+                <w:b/>
+                <w:bCs/>
+                <w:i/>
+                <w:iCs/>
+                <w:sz w:val="20"/>
+                <w:szCs w:val="20"/>
+              </w:rPr>
+              <w:t>is</w:t>
+            </w:r>
+            <w:proofErr w:type="spellEnd"/>
+            <w:r>
+              <w:rPr>
+                <w:rFonts w:ascii="Arial" w:hAnsi="Arial" w:cs="Arial"/>
+                <w:b/>
+                <w:bCs/>
+                <w:i/>
+                <w:iCs/>
+                <w:sz w:val="20"/>
+                <w:szCs w:val="20"/>
+              </w:rPr>
+              <w:t xml:space="preserve"> Carmem </w:t>
+            </w:r>
+            <w:proofErr w:type="spellStart"/>
+            <w:r>
+              <w:rPr>
+                <w:rFonts w:ascii="Arial" w:hAnsi="Arial" w:cs="Arial"/>
+                <w:b/>
+                <w:bCs/>
+                <w:i/>
+                <w:iCs/>
+                <w:sz w:val="20"/>
+                <w:szCs w:val="20"/>
+              </w:rPr>
+              <w:t>Sandiego</w:t>
+            </w:r>
+            <w:proofErr w:type="spellEnd"/>
+            <w:r>
+              <w:rPr>
+                <w:rFonts w:ascii="Arial" w:hAnsi="Arial" w:cs="Arial"/>
+                <w:b/>
+                <w:bCs/>
+                <w:i/>
+                <w:iCs/>
+                <w:sz w:val="20"/>
+                <w:szCs w:val="20"/>
+              </w:rPr>
+              <w:t xml:space="preserve">? </w:t>
+            </w:r>
+          </w:p>
+        </w:tc>
+        <w:tc>
+          <w:tcPr>
+            <w:tcW w:w="5947" w:type="dxa"/>
+          </w:tcPr>
+          <w:p>
+            <w:pPr>
+              <w:autoSpaceDE w:val="0"/>
+              <w:autoSpaceDN w:val="0"/>
+              <w:adjustRightInd w:val="0"/>
+              <w:rPr>
+                <w:rFonts w:ascii="TimesNewRomanPSMT" w:hAnsi="TimesNewRomanPSMT" w:cs="TimesNewRomanPSMT"/>
+                <w:sz w:val="24"/>
+                <w:szCs w:val="24"/>
+              </w:rPr>
+            </w:pPr>
+            <w:r>
+              <w:rPr>
+                <w:rFonts w:ascii="TimesNewRomanPSMT" w:hAnsi="TimesNewRomanPSMT" w:cs="TimesNewRomanPSMT"/>
+                <w:sz w:val="24"/>
+                <w:szCs w:val="24"/>
+              </w:rPr>
+              <w:t xml:space="preserve">Um </w:t>
+            </w:r>
+            <w:r>
+              <w:rPr>
+                <w:rFonts w:ascii="TimesNewRomanPSMT" w:hAnsi="TimesNewRomanPSMT" w:cs="TimesNewRomanPSMT"/>
+                <w:sz w:val="24"/>
+                <w:szCs w:val="24"/>
+              </w:rPr>
+              <w:t>misto de administração de tem</w:t>
+            </w:r>
+            <w:r>
+              <w:rPr>
+                <w:rFonts w:ascii="TimesNewRomanPSMT" w:hAnsi="TimesNewRomanPSMT" w:cs="TimesNewRomanPSMT"/>
+                <w:sz w:val="24"/>
+                <w:szCs w:val="24"/>
+              </w:rPr>
+              <w:t xml:space="preserve">po com aula de geografia, ou seja </w:t>
+            </w:r>
+            <w:r>
+              <w:rPr>
+                <w:rFonts w:ascii="TimesNewRomanPSMT" w:hAnsi="TimesNewRomanPSMT" w:cs="TimesNewRomanPSMT"/>
+                <w:sz w:val="24"/>
+                <w:szCs w:val="24"/>
+              </w:rPr>
+              <w:t xml:space="preserve">pressuposto educacional para o divertimento do </w:t>
+            </w:r>
+            <w:proofErr w:type="gramStart"/>
+            <w:r>
+              <w:rPr>
+                <w:rFonts w:ascii="TimesNewRomanPSMT" w:hAnsi="TimesNewRomanPSMT" w:cs="TimesNewRomanPSMT"/>
+                <w:sz w:val="24"/>
+                <w:szCs w:val="24"/>
+              </w:rPr>
+              <w:t>jogador</w:t>
+            </w:r>
+            <w:r>
+              <w:rPr>
+                <w:rFonts w:ascii="TimesNewRomanPSMT" w:hAnsi="TimesNewRomanPSMT" w:cs="TimesNewRomanPSMT"/>
+                <w:sz w:val="24"/>
+                <w:szCs w:val="24"/>
+              </w:rPr>
+              <w:t>..</w:t>
+            </w:r>
+            <w:proofErr w:type="gramEnd"/>
+          </w:p>
+        </w:tc>
+      </w:tr>
+      <w:tr>
+        <w:trPr>
+          <w:trHeight w:val="589"/>
+        </w:trPr>
+        <w:tc>
+          <w:tcPr>
+            <w:tcW w:w="988" w:type="dxa"/>
+          </w:tcPr>
+          <w:p>
+            <w:pPr>
+              <w:autoSpaceDE w:val="0"/>
+              <w:autoSpaceDN w:val="0"/>
+              <w:adjustRightInd w:val="0"/>
+              <w:rPr>
+                <w:rFonts w:ascii="Arial" w:hAnsi="Arial" w:cs="Arial"/>
+                <w:b/>
+                <w:bCs/>
+                <w:sz w:val="20"/>
+                <w:szCs w:val="20"/>
+              </w:rPr>
+            </w:pPr>
+            <w:r>
+              <w:rPr>
+                <w:rFonts w:ascii="Arial" w:hAnsi="Arial" w:cs="Arial"/>
+                <w:b/>
+                <w:bCs/>
+                <w:sz w:val="20"/>
+                <w:szCs w:val="20"/>
+              </w:rPr>
+              <w:t>1987</w:t>
+            </w:r>
+          </w:p>
+        </w:tc>
+        <w:tc>
+          <w:tcPr>
+            <w:tcW w:w="1559" w:type="dxa"/>
+          </w:tcPr>
+          <w:p>
+            <w:pPr>
+              <w:autoSpaceDE w:val="0"/>
+              <w:autoSpaceDN w:val="0"/>
+              <w:adjustRightInd w:val="0"/>
+              <w:rPr>
+                <w:rFonts w:ascii="Arial" w:hAnsi="Arial" w:cs="Arial"/>
+                <w:b/>
+                <w:bCs/>
+                <w:i/>
+                <w:iCs/>
+                <w:sz w:val="20"/>
+                <w:szCs w:val="20"/>
+              </w:rPr>
+            </w:pPr>
+            <w:proofErr w:type="spellStart"/>
+            <w:r>
+              <w:rPr>
+                <w:rFonts w:ascii="Arial" w:hAnsi="Arial" w:cs="Arial"/>
+                <w:b/>
+                <w:bCs/>
+                <w:i/>
+                <w:iCs/>
+                <w:sz w:val="20"/>
+                <w:szCs w:val="20"/>
+              </w:rPr>
+              <w:t>Tetris</w:t>
+            </w:r>
+            <w:proofErr w:type="spellEnd"/>
+            <w:r>
+              <w:rPr>
+                <w:rFonts w:ascii="Arial" w:hAnsi="Arial" w:cs="Arial"/>
+                <w:b/>
+                <w:bCs/>
+                <w:i/>
+                <w:iCs/>
+                <w:sz w:val="20"/>
+                <w:szCs w:val="20"/>
+              </w:rPr>
+              <w:t xml:space="preserve"> </w:t>
+            </w:r>
+          </w:p>
+        </w:tc>
+        <w:tc>
+          <w:tcPr>
+            <w:tcW w:w="5947" w:type="dxa"/>
+          </w:tcPr>
+          <w:p>
+            <w:pPr>
+              <w:autoSpaceDE w:val="0"/>
+              <w:autoSpaceDN w:val="0"/>
+              <w:adjustRightInd w:val="0"/>
+              <w:rPr>
+                <w:rFonts w:ascii="TimesNewRomanPSMT" w:hAnsi="TimesNewRomanPSMT" w:cs="TimesNewRomanPSMT"/>
+                <w:sz w:val="24"/>
+                <w:szCs w:val="24"/>
+              </w:rPr>
+            </w:pPr>
+            <w:r>
+              <w:rPr>
+                <w:rFonts w:ascii="TimesNewRomanPSMT" w:hAnsi="TimesNewRomanPSMT" w:cs="TimesNewRomanPSMT"/>
+                <w:sz w:val="24"/>
+                <w:szCs w:val="24"/>
+              </w:rPr>
+              <w:t xml:space="preserve">exemplo da simplicidade para o </w:t>
+            </w:r>
+            <w:r>
+              <w:rPr>
+                <w:rFonts w:ascii="TimesNewRomanPSMT" w:hAnsi="TimesNewRomanPSMT" w:cs="TimesNewRomanPSMT"/>
+                <w:sz w:val="24"/>
+                <w:szCs w:val="24"/>
+              </w:rPr>
+              <w:t>divertimento</w:t>
+            </w:r>
+            <w:r>
+              <w:rPr>
+                <w:rFonts w:ascii="TimesNewRomanPSMT" w:hAnsi="TimesNewRomanPSMT" w:cs="TimesNewRomanPSMT"/>
+                <w:sz w:val="24"/>
+                <w:szCs w:val="24"/>
+              </w:rPr>
+              <w:t>, o jogo foi alvo de pirataria.</w:t>
+            </w:r>
+          </w:p>
+        </w:tc>
+      </w:tr>
+      <w:tr>
+        <w:trPr>
+          <w:trHeight w:val="589"/>
+        </w:trPr>
+        <w:tc>
+          <w:tcPr>
+            <w:tcW w:w="988" w:type="dxa"/>
+          </w:tcPr>
+          <w:p>
+            <w:pPr>
+              <w:autoSpaceDE w:val="0"/>
+              <w:autoSpaceDN w:val="0"/>
+              <w:adjustRightInd w:val="0"/>
+              <w:rPr>
+                <w:rFonts w:ascii="Arial" w:hAnsi="Arial" w:cs="Arial"/>
+                <w:b/>
+                <w:bCs/>
+                <w:sz w:val="20"/>
+                <w:szCs w:val="20"/>
+              </w:rPr>
+            </w:pPr>
+            <w:r>
+              <w:rPr>
+                <w:rFonts w:ascii="Arial" w:hAnsi="Arial" w:cs="Arial"/>
+                <w:b/>
+                <w:bCs/>
+                <w:sz w:val="20"/>
+                <w:szCs w:val="20"/>
+              </w:rPr>
+              <w:t>1987</w:t>
+            </w:r>
+          </w:p>
+        </w:tc>
+        <w:tc>
+          <w:tcPr>
+            <w:tcW w:w="1559" w:type="dxa"/>
+          </w:tcPr>
+          <w:p>
+            <w:pPr>
+              <w:autoSpaceDE w:val="0"/>
+              <w:autoSpaceDN w:val="0"/>
+              <w:adjustRightInd w:val="0"/>
+              <w:rPr>
+                <w:rFonts w:ascii="Arial" w:hAnsi="Arial" w:cs="Arial"/>
+                <w:b/>
+                <w:bCs/>
+                <w:i/>
+                <w:iCs/>
+                <w:sz w:val="20"/>
+                <w:szCs w:val="20"/>
+              </w:rPr>
+            </w:pPr>
+            <w:r>
+              <w:rPr>
+                <w:rFonts w:ascii="Arial" w:hAnsi="Arial" w:cs="Arial"/>
+                <w:b/>
+                <w:bCs/>
+                <w:i/>
+                <w:iCs/>
+                <w:sz w:val="20"/>
+                <w:szCs w:val="20"/>
+              </w:rPr>
+              <w:t xml:space="preserve">Test Drive </w:t>
+            </w:r>
+          </w:p>
+        </w:tc>
+        <w:tc>
+          <w:tcPr>
+            <w:tcW w:w="5947" w:type="dxa"/>
+          </w:tcPr>
+          <w:p>
+            <w:pPr>
+              <w:autoSpaceDE w:val="0"/>
+              <w:autoSpaceDN w:val="0"/>
+              <w:adjustRightInd w:val="0"/>
+              <w:rPr>
+                <w:rFonts w:ascii="TimesNewRomanPSMT" w:hAnsi="TimesNewRomanPSMT" w:cs="TimesNewRomanPSMT"/>
+                <w:sz w:val="24"/>
+                <w:szCs w:val="24"/>
+              </w:rPr>
+            </w:pPr>
+            <w:r>
+              <w:rPr>
+                <w:rFonts w:ascii="TimesNewRomanPSMT" w:hAnsi="TimesNewRomanPSMT" w:cs="TimesNewRomanPSMT"/>
+                <w:sz w:val="24"/>
+                <w:szCs w:val="24"/>
+              </w:rPr>
+              <w:t xml:space="preserve">Foi o </w:t>
+            </w:r>
+            <w:r>
+              <w:rPr>
+                <w:rFonts w:ascii="TimesNewRomanPSMT" w:hAnsi="TimesNewRomanPSMT" w:cs="TimesNewRomanPSMT"/>
+                <w:sz w:val="24"/>
+                <w:szCs w:val="24"/>
+              </w:rPr>
+              <w:t xml:space="preserve">precursor de </w:t>
+            </w:r>
+            <w:r>
+              <w:rPr>
+                <w:rFonts w:ascii="TimesNewRomanPSMT" w:hAnsi="TimesNewRomanPSMT" w:cs="TimesNewRomanPSMT"/>
+                <w:sz w:val="24"/>
+                <w:szCs w:val="24"/>
+              </w:rPr>
+              <w:t>jogos de corrida, o jogo</w:t>
+            </w:r>
+            <w:r>
+              <w:rPr>
+                <w:rFonts w:ascii="TimesNewRomanPS-ItalicMT" w:hAnsi="TimesNewRomanPS-ItalicMT" w:cs="TimesNewRomanPS-ItalicMT"/>
+                <w:i/>
+                <w:iCs/>
+                <w:sz w:val="24"/>
+                <w:szCs w:val="24"/>
+              </w:rPr>
+              <w:t xml:space="preserve"> </w:t>
+            </w:r>
+            <w:r>
+              <w:rPr>
+                <w:rFonts w:ascii="TimesNewRomanPSMT" w:hAnsi="TimesNewRomanPSMT" w:cs="TimesNewRomanPSMT"/>
+                <w:sz w:val="24"/>
+                <w:szCs w:val="24"/>
+              </w:rPr>
+              <w:t>imerge o</w:t>
+            </w:r>
+          </w:p>
+          <w:p>
+            <w:pPr>
+              <w:autoSpaceDE w:val="0"/>
+              <w:autoSpaceDN w:val="0"/>
+              <w:adjustRightInd w:val="0"/>
+              <w:rPr>
+                <w:rFonts w:ascii="TimesNewRomanPSMT" w:hAnsi="TimesNewRomanPSMT" w:cs="TimesNewRomanPSMT"/>
+                <w:sz w:val="24"/>
+                <w:szCs w:val="24"/>
+              </w:rPr>
+            </w:pPr>
+            <w:r>
+              <w:rPr>
+                <w:rFonts w:ascii="TimesNewRomanPSMT" w:hAnsi="TimesNewRomanPSMT" w:cs="TimesNewRomanPSMT"/>
+                <w:sz w:val="24"/>
+                <w:szCs w:val="24"/>
+              </w:rPr>
+              <w:t>jogador através do ponto de vista do motorista.</w:t>
+            </w:r>
+          </w:p>
+        </w:tc>
+      </w:tr>
+      <w:tr>
+        <w:trPr>
+          <w:trHeight w:val="589"/>
+        </w:trPr>
+        <w:tc>
+          <w:tcPr>
+            <w:tcW w:w="988" w:type="dxa"/>
+          </w:tcPr>
+          <w:p>
+            <w:pPr>
+              <w:autoSpaceDE w:val="0"/>
+              <w:autoSpaceDN w:val="0"/>
+              <w:adjustRightInd w:val="0"/>
+              <w:rPr>
+                <w:rFonts w:ascii="Arial" w:hAnsi="Arial" w:cs="Arial"/>
+                <w:b/>
+                <w:bCs/>
+                <w:sz w:val="20"/>
+                <w:szCs w:val="20"/>
+              </w:rPr>
+            </w:pPr>
+            <w:r>
+              <w:rPr>
+                <w:rFonts w:ascii="Arial" w:hAnsi="Arial" w:cs="Arial"/>
+                <w:b/>
+                <w:bCs/>
+                <w:sz w:val="20"/>
+                <w:szCs w:val="20"/>
+              </w:rPr>
+              <w:t>1989</w:t>
+            </w:r>
+          </w:p>
+        </w:tc>
+        <w:tc>
+          <w:tcPr>
+            <w:tcW w:w="1559" w:type="dxa"/>
+          </w:tcPr>
+          <w:p>
+            <w:pPr>
+              <w:autoSpaceDE w:val="0"/>
+              <w:autoSpaceDN w:val="0"/>
+              <w:adjustRightInd w:val="0"/>
+              <w:rPr>
+                <w:rFonts w:ascii="Arial" w:hAnsi="Arial" w:cs="Arial"/>
+                <w:b/>
+                <w:bCs/>
+                <w:i/>
+                <w:iCs/>
+                <w:sz w:val="20"/>
+                <w:szCs w:val="20"/>
+              </w:rPr>
+            </w:pPr>
+            <w:r>
+              <w:rPr>
+                <w:rFonts w:ascii="Arial" w:hAnsi="Arial" w:cs="Arial"/>
+                <w:b/>
+                <w:bCs/>
+                <w:i/>
+                <w:iCs/>
+                <w:sz w:val="20"/>
+                <w:szCs w:val="20"/>
+              </w:rPr>
+              <w:t xml:space="preserve">Prince </w:t>
+            </w:r>
+            <w:proofErr w:type="spellStart"/>
+            <w:r>
+              <w:rPr>
+                <w:rFonts w:ascii="Arial" w:hAnsi="Arial" w:cs="Arial"/>
+                <w:b/>
+                <w:bCs/>
+                <w:i/>
+                <w:iCs/>
+                <w:sz w:val="20"/>
+                <w:szCs w:val="20"/>
+              </w:rPr>
+              <w:t>of</w:t>
+            </w:r>
+            <w:proofErr w:type="spellEnd"/>
+            <w:r>
+              <w:rPr>
+                <w:rFonts w:ascii="Arial" w:hAnsi="Arial" w:cs="Arial"/>
+                <w:b/>
+                <w:bCs/>
+                <w:i/>
+                <w:iCs/>
+                <w:sz w:val="20"/>
+                <w:szCs w:val="20"/>
+              </w:rPr>
+              <w:t xml:space="preserve"> </w:t>
+            </w:r>
+            <w:proofErr w:type="spellStart"/>
+            <w:r>
+              <w:rPr>
+                <w:rFonts w:ascii="Arial" w:hAnsi="Arial" w:cs="Arial"/>
+                <w:b/>
+                <w:bCs/>
+                <w:i/>
+                <w:iCs/>
+                <w:sz w:val="20"/>
+                <w:szCs w:val="20"/>
+              </w:rPr>
+              <w:t>Persia</w:t>
+            </w:r>
+            <w:proofErr w:type="spellEnd"/>
+            <w:r>
+              <w:rPr>
+                <w:rFonts w:ascii="Arial" w:hAnsi="Arial" w:cs="Arial"/>
+                <w:b/>
+                <w:bCs/>
+                <w:i/>
+                <w:iCs/>
+                <w:sz w:val="20"/>
+                <w:szCs w:val="20"/>
+              </w:rPr>
+              <w:t xml:space="preserve"> </w:t>
+            </w:r>
+          </w:p>
+        </w:tc>
+        <w:tc>
+          <w:tcPr>
+            <w:tcW w:w="5947" w:type="dxa"/>
+          </w:tcPr>
+          <w:p>
+            <w:pPr>
+              <w:autoSpaceDE w:val="0"/>
+              <w:autoSpaceDN w:val="0"/>
+              <w:adjustRightInd w:val="0"/>
+              <w:rPr>
+                <w:rFonts w:ascii="TimesNewRomanPSMT" w:hAnsi="TimesNewRomanPSMT" w:cs="TimesNewRomanPSMT"/>
+                <w:sz w:val="24"/>
+                <w:szCs w:val="24"/>
+              </w:rPr>
+            </w:pPr>
+            <w:r>
+              <w:rPr>
+                <w:rFonts w:ascii="TimesNewRomanPSMT" w:hAnsi="TimesNewRomanPSMT" w:cs="TimesNewRomanPSMT"/>
+                <w:sz w:val="24"/>
+                <w:szCs w:val="24"/>
+              </w:rPr>
+              <w:t>usa animações realistas sobre um cenário</w:t>
+            </w:r>
+          </w:p>
+          <w:p>
+            <w:pPr>
+              <w:autoSpaceDE w:val="0"/>
+              <w:autoSpaceDN w:val="0"/>
+              <w:adjustRightInd w:val="0"/>
+              <w:rPr>
+                <w:rFonts w:ascii="TimesNewRomanPSMT" w:hAnsi="TimesNewRomanPSMT" w:cs="TimesNewRomanPSMT"/>
+                <w:sz w:val="24"/>
+                <w:szCs w:val="24"/>
+              </w:rPr>
+            </w:pPr>
+            <w:r>
+              <w:rPr>
+                <w:rFonts w:ascii="TimesNewRomanPSMT" w:hAnsi="TimesNewRomanPSMT" w:cs="TimesNewRomanPSMT"/>
+                <w:sz w:val="24"/>
+                <w:szCs w:val="24"/>
+              </w:rPr>
+              <w:t>aparentemente simplista.</w:t>
+            </w:r>
+          </w:p>
+        </w:tc>
+      </w:tr>
+      <w:tr>
+        <w:trPr>
+          <w:trHeight w:val="589"/>
+        </w:trPr>
+        <w:tc>
+          <w:tcPr>
+            <w:tcW w:w="988" w:type="dxa"/>
+          </w:tcPr>
+          <w:p>
+            <w:pPr>
+              <w:autoSpaceDE w:val="0"/>
+              <w:autoSpaceDN w:val="0"/>
+              <w:adjustRightInd w:val="0"/>
+              <w:rPr>
+                <w:rFonts w:ascii="Arial" w:hAnsi="Arial" w:cs="Arial"/>
+                <w:b/>
+                <w:bCs/>
+                <w:sz w:val="20"/>
+                <w:szCs w:val="20"/>
+              </w:rPr>
+            </w:pPr>
+            <w:r>
+              <w:rPr>
+                <w:rFonts w:ascii="Arial" w:hAnsi="Arial" w:cs="Arial"/>
+                <w:b/>
+                <w:bCs/>
+                <w:sz w:val="20"/>
+                <w:szCs w:val="20"/>
+              </w:rPr>
+              <w:t>1989</w:t>
+            </w:r>
+          </w:p>
+        </w:tc>
+        <w:tc>
+          <w:tcPr>
+            <w:tcW w:w="1559" w:type="dxa"/>
+          </w:tcPr>
+          <w:p>
+            <w:pPr>
+              <w:autoSpaceDE w:val="0"/>
+              <w:autoSpaceDN w:val="0"/>
+              <w:adjustRightInd w:val="0"/>
+              <w:rPr>
+                <w:rFonts w:ascii="Arial" w:hAnsi="Arial" w:cs="Arial"/>
+                <w:b/>
+                <w:bCs/>
+                <w:i/>
+                <w:iCs/>
+                <w:sz w:val="20"/>
+                <w:szCs w:val="20"/>
+              </w:rPr>
+            </w:pPr>
+            <w:proofErr w:type="spellStart"/>
+            <w:r>
+              <w:rPr>
+                <w:rFonts w:ascii="Arial" w:hAnsi="Arial" w:cs="Arial"/>
+                <w:b/>
+                <w:bCs/>
+                <w:i/>
+                <w:iCs/>
+                <w:sz w:val="20"/>
+                <w:szCs w:val="20"/>
+              </w:rPr>
+              <w:t>SimCity</w:t>
+            </w:r>
+            <w:proofErr w:type="spellEnd"/>
+            <w:r>
+              <w:rPr>
+                <w:rFonts w:ascii="Arial" w:hAnsi="Arial" w:cs="Arial"/>
+                <w:b/>
+                <w:bCs/>
+                <w:i/>
+                <w:iCs/>
+                <w:sz w:val="20"/>
+                <w:szCs w:val="20"/>
+              </w:rPr>
+              <w:t xml:space="preserve"> </w:t>
+            </w:r>
+          </w:p>
+        </w:tc>
+        <w:tc>
+          <w:tcPr>
+            <w:tcW w:w="5947" w:type="dxa"/>
+          </w:tcPr>
+          <w:p>
+            <w:pPr>
+              <w:autoSpaceDE w:val="0"/>
+              <w:autoSpaceDN w:val="0"/>
+              <w:adjustRightInd w:val="0"/>
+              <w:rPr>
+                <w:rFonts w:ascii="TimesNewRomanPSMT" w:hAnsi="TimesNewRomanPSMT" w:cs="TimesNewRomanPSMT"/>
+                <w:sz w:val="24"/>
+                <w:szCs w:val="24"/>
+              </w:rPr>
+            </w:pPr>
+            <w:r>
+              <w:rPr>
+                <w:rFonts w:ascii="TimesNewRomanPSMT" w:hAnsi="TimesNewRomanPSMT" w:cs="TimesNewRomanPSMT"/>
+                <w:sz w:val="24"/>
+                <w:szCs w:val="24"/>
+              </w:rPr>
+              <w:t>usado inclusive em escolas para compreensã</w:t>
+            </w:r>
+            <w:r>
+              <w:rPr>
+                <w:rFonts w:ascii="TimesNewRomanPSMT" w:hAnsi="TimesNewRomanPSMT" w:cs="TimesNewRomanPSMT"/>
+                <w:sz w:val="24"/>
+                <w:szCs w:val="24"/>
+              </w:rPr>
+              <w:t xml:space="preserve">o de civismo e responsabilidade </w:t>
+            </w:r>
+            <w:r>
+              <w:rPr>
+                <w:rFonts w:ascii="TimesNewRomanPSMT" w:hAnsi="TimesNewRomanPSMT" w:cs="TimesNewRomanPSMT"/>
+                <w:sz w:val="24"/>
+                <w:szCs w:val="24"/>
+              </w:rPr>
+              <w:t>social o jogo de administração de cidades é um d</w:t>
+            </w:r>
+            <w:r>
+              <w:rPr>
+                <w:rFonts w:ascii="TimesNewRomanPSMT" w:hAnsi="TimesNewRomanPSMT" w:cs="TimesNewRomanPSMT"/>
+                <w:sz w:val="24"/>
+                <w:szCs w:val="24"/>
+              </w:rPr>
+              <w:t xml:space="preserve">os mais renomados por ter feito </w:t>
+            </w:r>
+            <w:r>
+              <w:rPr>
+                <w:rFonts w:ascii="TimesNewRomanPSMT" w:hAnsi="TimesNewRomanPSMT" w:cs="TimesNewRomanPSMT"/>
+                <w:sz w:val="24"/>
+                <w:szCs w:val="24"/>
+              </w:rPr>
+              <w:t>sucesso sem se a</w:t>
+            </w:r>
+            <w:r>
+              <w:rPr>
+                <w:rFonts w:ascii="TimesNewRomanPSMT" w:hAnsi="TimesNewRomanPSMT" w:cs="TimesNewRomanPSMT"/>
+                <w:sz w:val="24"/>
+                <w:szCs w:val="24"/>
+              </w:rPr>
+              <w:t>ter na valorização da violência</w:t>
+            </w:r>
+          </w:p>
+        </w:tc>
+      </w:tr>
+    </w:tbl>
+    <w:p>
+      <w:pPr>
+        <w:rPr>
+          <w:rFonts w:ascii="TimesNewRomanPS-BoldMT" w:hAnsi="TimesNewRomanPS-BoldMT" w:cs="TimesNewRomanPS-BoldMT"/>
+          <w:bCs/>
+          <w:sz w:val="24"/>
+          <w:szCs w:val="24"/>
+          <w:u w:val="single"/>
+        </w:rPr>
+      </w:pPr>
+      <w:bookmarkStart w:id="0" w:name="_GoBack"/>
+      <w:bookmarkEnd w:id="0"/>
     </w:p>
     <w:sectPr>
       <w:pgSz w:w="11906" w:h="16838"/>

</xml_diff>

<commit_message>
feito pioneiros dos jogos 3D
</commit_message>
<xml_diff>
--- a/Artigo.docx
+++ b/Artigo.docx
@@ -371,6 +371,7 @@
           <w:szCs w:val="24"/>
         </w:rPr>
       </w:pPr>
+      <w:bookmarkStart w:id="0" w:name="_Ref496709141"/>
       <w:proofErr w:type="spellStart"/>
       <w:r>
         <w:rPr>
@@ -400,6 +401,7 @@
         </w:rPr>
         <w:t xml:space="preserve"> dos Jogos Computadorizados</w:t>
       </w:r>
+      <w:bookmarkEnd w:id="0"/>
       <w:r>
         <w:rPr>
           <w:rFonts w:ascii="Arial" w:hAnsi="Arial" w:cs="Arial"/>
@@ -6808,6 +6810,61 @@
           <w:szCs w:val="24"/>
         </w:rPr>
       </w:pPr>
+    </w:p>
+    <w:p>
+      <w:pPr>
+        <w:rPr>
+          <w:rFonts w:ascii="TimesNewRomanPS-BoldMT" w:hAnsi="TimesNewRomanPS-BoldMT" w:cs="TimesNewRomanPS-BoldMT"/>
+          <w:b/>
+          <w:bCs/>
+          <w:sz w:val="24"/>
+          <w:szCs w:val="24"/>
+        </w:rPr>
+      </w:pPr>
+    </w:p>
+    <w:p>
+      <w:pPr>
+        <w:rPr>
+          <w:rFonts w:ascii="TimesNewRomanPS-BoldMT" w:hAnsi="TimesNewRomanPS-BoldMT" w:cs="TimesNewRomanPS-BoldMT"/>
+          <w:b/>
+          <w:bCs/>
+          <w:sz w:val="24"/>
+          <w:szCs w:val="24"/>
+        </w:rPr>
+      </w:pPr>
+    </w:p>
+    <w:p>
+      <w:pPr>
+        <w:rPr>
+          <w:rFonts w:ascii="TimesNewRomanPS-BoldMT" w:hAnsi="TimesNewRomanPS-BoldMT" w:cs="TimesNewRomanPS-BoldMT"/>
+          <w:b/>
+          <w:bCs/>
+          <w:sz w:val="24"/>
+          <w:szCs w:val="24"/>
+        </w:rPr>
+      </w:pPr>
+    </w:p>
+    <w:p>
+      <w:pPr>
+        <w:rPr>
+          <w:rFonts w:ascii="TimesNewRomanPS-BoldMT" w:hAnsi="TimesNewRomanPS-BoldMT" w:cs="TimesNewRomanPS-BoldMT"/>
+          <w:b/>
+          <w:bCs/>
+          <w:sz w:val="24"/>
+          <w:szCs w:val="24"/>
+        </w:rPr>
+      </w:pPr>
+    </w:p>
+    <w:p>
+      <w:pPr>
+        <w:rPr>
+          <w:rFonts w:ascii="TimesNewRomanPS-BoldMT" w:hAnsi="TimesNewRomanPS-BoldMT" w:cs="TimesNewRomanPS-BoldMT"/>
+          <w:b/>
+          <w:bCs/>
+          <w:sz w:val="24"/>
+          <w:szCs w:val="24"/>
+        </w:rPr>
+      </w:pPr>
       <w:r>
         <w:rPr>
           <w:rFonts w:ascii="TimesNewRomanPS-BoldMT" w:hAnsi="TimesNewRomanPS-BoldMT" w:cs="TimesNewRomanPS-BoldMT"/>
@@ -6884,7 +6941,6 @@
                 <w:sz w:val="24"/>
                 <w:szCs w:val="24"/>
               </w:rPr>
-              <w:lastRenderedPageBreak/>
               <w:t>Ano</w:t>
             </w:r>
           </w:p>
@@ -8037,8 +8093,625 @@
           <w:u w:val="single"/>
         </w:rPr>
       </w:pPr>
-      <w:bookmarkStart w:id="0" w:name="_GoBack"/>
-      <w:bookmarkEnd w:id="0"/>
+    </w:p>
+    <w:p>
+      <w:pPr>
+        <w:rPr>
+          <w:rFonts w:ascii="TimesNewRomanPS-BoldMT" w:hAnsi="TimesNewRomanPS-BoldMT" w:cs="TimesNewRomanPS-BoldMT"/>
+          <w:bCs/>
+          <w:sz w:val="24"/>
+          <w:szCs w:val="24"/>
+          <w:u w:val="single"/>
+        </w:rPr>
+      </w:pPr>
+    </w:p>
+    <w:p>
+      <w:pPr>
+        <w:rPr>
+          <w:rFonts w:ascii="TimesNewRomanPS-BoldMT" w:hAnsi="TimesNewRomanPS-BoldMT" w:cs="TimesNewRomanPS-BoldMT"/>
+          <w:b/>
+          <w:bCs/>
+          <w:sz w:val="24"/>
+          <w:szCs w:val="24"/>
+        </w:rPr>
+      </w:pPr>
+      <w:bookmarkStart w:id="1" w:name="_GoBack"/>
+      <w:bookmarkEnd w:id="1"/>
+      <w:r>
+        <w:rPr>
+          <w:rFonts w:ascii="TimesNewRomanPS-BoldMT" w:hAnsi="TimesNewRomanPS-BoldMT" w:cs="TimesNewRomanPS-BoldMT"/>
+          <w:b/>
+          <w:bCs/>
+          <w:sz w:val="24"/>
+          <w:szCs w:val="24"/>
+        </w:rPr>
+        <w:t>Quebra dimensional – Do 2D para o 3D</w:t>
+      </w:r>
+    </w:p>
+    <w:p>
+      <w:pPr>
+        <w:rPr>
+          <w:rFonts w:ascii="TimesNewRomanPS-BoldMT" w:hAnsi="TimesNewRomanPS-BoldMT" w:cs="TimesNewRomanPS-BoldMT"/>
+          <w:bCs/>
+          <w:sz w:val="24"/>
+          <w:szCs w:val="24"/>
+        </w:rPr>
+      </w:pPr>
+      <w:r>
+        <w:rPr>
+          <w:rFonts w:ascii="TimesNewRomanPS-BoldMT" w:hAnsi="TimesNewRomanPS-BoldMT" w:cs="TimesNewRomanPS-BoldMT"/>
+          <w:bCs/>
+          <w:sz w:val="24"/>
+          <w:szCs w:val="24"/>
+        </w:rPr>
+        <w:t>Com o sucesso dos Computadores e suas tecnologias os jogos tornaram-se altamente imersivos e potentes, criando cenários em 3D.</w:t>
+      </w:r>
+    </w:p>
+    <w:tbl>
+      <w:tblPr>
+        <w:tblStyle w:val="Tabelacomgrade"/>
+        <w:tblW w:w="0" w:type="auto"/>
+        <w:tblLook w:val="04A0" w:firstRow="1" w:lastRow="0" w:firstColumn="1" w:lastColumn="0" w:noHBand="0" w:noVBand="1"/>
+      </w:tblPr>
+      <w:tblGrid>
+        <w:gridCol w:w="988"/>
+        <w:gridCol w:w="1559"/>
+        <w:gridCol w:w="5947"/>
+      </w:tblGrid>
+      <w:tr>
+        <w:tc>
+          <w:tcPr>
+            <w:tcW w:w="988" w:type="dxa"/>
+          </w:tcPr>
+          <w:p>
+            <w:pPr>
+              <w:autoSpaceDE w:val="0"/>
+              <w:autoSpaceDN w:val="0"/>
+              <w:adjustRightInd w:val="0"/>
+              <w:jc w:val="center"/>
+              <w:rPr>
+                <w:rFonts w:ascii="Arial" w:hAnsi="Arial" w:cs="Arial"/>
+                <w:b/>
+                <w:sz w:val="24"/>
+                <w:szCs w:val="24"/>
+              </w:rPr>
+            </w:pPr>
+            <w:r>
+              <w:rPr>
+                <w:rFonts w:ascii="Arial" w:hAnsi="Arial" w:cs="Arial"/>
+                <w:b/>
+                <w:sz w:val="24"/>
+                <w:szCs w:val="24"/>
+              </w:rPr>
+              <w:t>Ano</w:t>
+            </w:r>
+          </w:p>
+        </w:tc>
+        <w:tc>
+          <w:tcPr>
+            <w:tcW w:w="1559" w:type="dxa"/>
+          </w:tcPr>
+          <w:p>
+            <w:pPr>
+              <w:autoSpaceDE w:val="0"/>
+              <w:autoSpaceDN w:val="0"/>
+              <w:adjustRightInd w:val="0"/>
+              <w:jc w:val="center"/>
+              <w:rPr>
+                <w:rFonts w:ascii="Arial" w:hAnsi="Arial" w:cs="Arial"/>
+                <w:b/>
+                <w:sz w:val="24"/>
+                <w:szCs w:val="24"/>
+              </w:rPr>
+            </w:pPr>
+            <w:r>
+              <w:rPr>
+                <w:rFonts w:ascii="Arial" w:hAnsi="Arial" w:cs="Arial"/>
+                <w:b/>
+                <w:sz w:val="24"/>
+                <w:szCs w:val="24"/>
+              </w:rPr>
+              <w:t>Modelo</w:t>
+            </w:r>
+          </w:p>
+        </w:tc>
+        <w:tc>
+          <w:tcPr>
+            <w:tcW w:w="5947" w:type="dxa"/>
+          </w:tcPr>
+          <w:p>
+            <w:pPr>
+              <w:autoSpaceDE w:val="0"/>
+              <w:autoSpaceDN w:val="0"/>
+              <w:adjustRightInd w:val="0"/>
+              <w:jc w:val="center"/>
+              <w:rPr>
+                <w:rFonts w:ascii="Arial" w:hAnsi="Arial" w:cs="Arial"/>
+                <w:b/>
+                <w:sz w:val="24"/>
+                <w:szCs w:val="24"/>
+              </w:rPr>
+            </w:pPr>
+            <w:r>
+              <w:rPr>
+                <w:rFonts w:ascii="Arial" w:hAnsi="Arial" w:cs="Arial"/>
+                <w:b/>
+                <w:sz w:val="24"/>
+                <w:szCs w:val="24"/>
+              </w:rPr>
+              <w:t>Informações</w:t>
+            </w:r>
+          </w:p>
+        </w:tc>
+      </w:tr>
+      <w:tr>
+        <w:tc>
+          <w:tcPr>
+            <w:tcW w:w="988" w:type="dxa"/>
+          </w:tcPr>
+          <w:p>
+            <w:pPr>
+              <w:autoSpaceDE w:val="0"/>
+              <w:autoSpaceDN w:val="0"/>
+              <w:adjustRightInd w:val="0"/>
+              <w:rPr>
+                <w:rFonts w:ascii="Arial" w:hAnsi="Arial" w:cs="Arial"/>
+                <w:b/>
+                <w:sz w:val="24"/>
+                <w:szCs w:val="24"/>
+              </w:rPr>
+            </w:pPr>
+            <w:r>
+              <w:rPr>
+                <w:rFonts w:ascii="Arial" w:hAnsi="Arial" w:cs="Arial"/>
+                <w:b/>
+                <w:bCs/>
+                <w:sz w:val="20"/>
+                <w:szCs w:val="20"/>
+              </w:rPr>
+              <w:t>1992</w:t>
+            </w:r>
+          </w:p>
+        </w:tc>
+        <w:tc>
+          <w:tcPr>
+            <w:tcW w:w="1559" w:type="dxa"/>
+          </w:tcPr>
+          <w:p>
+            <w:pPr>
+              <w:autoSpaceDE w:val="0"/>
+              <w:autoSpaceDN w:val="0"/>
+              <w:adjustRightInd w:val="0"/>
+              <w:rPr>
+                <w:rFonts w:ascii="Arial" w:hAnsi="Arial" w:cs="Arial"/>
+                <w:sz w:val="24"/>
+                <w:szCs w:val="24"/>
+              </w:rPr>
+            </w:pPr>
+            <w:proofErr w:type="spellStart"/>
+            <w:r>
+              <w:rPr>
+                <w:rFonts w:ascii="Arial" w:hAnsi="Arial" w:cs="Arial"/>
+                <w:b/>
+                <w:bCs/>
+                <w:i/>
+                <w:iCs/>
+                <w:sz w:val="20"/>
+                <w:szCs w:val="20"/>
+              </w:rPr>
+              <w:t>Wolfenstein</w:t>
+            </w:r>
+            <w:proofErr w:type="spellEnd"/>
+            <w:r>
+              <w:rPr>
+                <w:rFonts w:ascii="Arial" w:hAnsi="Arial" w:cs="Arial"/>
+                <w:b/>
+                <w:bCs/>
+                <w:i/>
+                <w:iCs/>
+                <w:sz w:val="20"/>
+                <w:szCs w:val="20"/>
+              </w:rPr>
+              <w:t xml:space="preserve"> 3D </w:t>
+            </w:r>
+          </w:p>
+        </w:tc>
+        <w:tc>
+          <w:tcPr>
+            <w:tcW w:w="5947" w:type="dxa"/>
+          </w:tcPr>
+          <w:p>
+            <w:pPr>
+              <w:autoSpaceDE w:val="0"/>
+              <w:autoSpaceDN w:val="0"/>
+              <w:adjustRightInd w:val="0"/>
+              <w:rPr>
+                <w:rFonts w:ascii="TimesNewRomanPSMT" w:hAnsi="TimesNewRomanPSMT" w:cs="TimesNewRomanPSMT"/>
+                <w:sz w:val="24"/>
+                <w:szCs w:val="24"/>
+              </w:rPr>
+            </w:pPr>
+            <w:r>
+              <w:rPr>
+                <w:rFonts w:ascii="TimesNewRomanPSMT" w:hAnsi="TimesNewRomanPSMT" w:cs="TimesNewRomanPSMT"/>
+                <w:sz w:val="24"/>
+                <w:szCs w:val="24"/>
+              </w:rPr>
+              <w:t>Primeiro jogo</w:t>
+            </w:r>
+            <w:r>
+              <w:rPr>
+                <w:rFonts w:ascii="TimesNewRomanPSMT" w:hAnsi="TimesNewRomanPSMT" w:cs="TimesNewRomanPSMT"/>
+                <w:sz w:val="24"/>
+                <w:szCs w:val="24"/>
+              </w:rPr>
+              <w:t xml:space="preserve"> em primeira pessoa conhecidos como FPS –</w:t>
+            </w:r>
+          </w:p>
+          <w:p>
+            <w:pPr>
+              <w:autoSpaceDE w:val="0"/>
+              <w:autoSpaceDN w:val="0"/>
+              <w:adjustRightInd w:val="0"/>
+              <w:rPr>
+                <w:rFonts w:ascii="TimesNewRomanPSMT" w:hAnsi="TimesNewRomanPSMT" w:cs="TimesNewRomanPSMT"/>
+                <w:sz w:val="24"/>
+                <w:szCs w:val="24"/>
+              </w:rPr>
+            </w:pPr>
+            <w:proofErr w:type="spellStart"/>
+            <w:r>
+              <w:rPr>
+                <w:rFonts w:ascii="TimesNewRomanPS-ItalicMT" w:hAnsi="TimesNewRomanPS-ItalicMT" w:cs="TimesNewRomanPS-ItalicMT"/>
+                <w:i/>
+                <w:iCs/>
+                <w:sz w:val="24"/>
+                <w:szCs w:val="24"/>
+              </w:rPr>
+              <w:t>First</w:t>
+            </w:r>
+            <w:proofErr w:type="spellEnd"/>
+            <w:r>
+              <w:rPr>
+                <w:rFonts w:ascii="TimesNewRomanPS-ItalicMT" w:hAnsi="TimesNewRomanPS-ItalicMT" w:cs="TimesNewRomanPS-ItalicMT"/>
+                <w:i/>
+                <w:iCs/>
+                <w:sz w:val="24"/>
+                <w:szCs w:val="24"/>
+              </w:rPr>
+              <w:t xml:space="preserve"> Person </w:t>
+            </w:r>
+            <w:proofErr w:type="spellStart"/>
+            <w:r>
+              <w:rPr>
+                <w:rFonts w:ascii="TimesNewRomanPS-ItalicMT" w:hAnsi="TimesNewRomanPS-ItalicMT" w:cs="TimesNewRomanPS-ItalicMT"/>
+                <w:i/>
+                <w:iCs/>
+                <w:sz w:val="24"/>
+                <w:szCs w:val="24"/>
+              </w:rPr>
+              <w:t>Shooters</w:t>
+            </w:r>
+            <w:proofErr w:type="spellEnd"/>
+            <w:r>
+              <w:rPr>
+                <w:rStyle w:val="Refdenotaderodap"/>
+                <w:rFonts w:ascii="TimesNewRomanPS-ItalicMT" w:hAnsi="TimesNewRomanPS-ItalicMT" w:cs="TimesNewRomanPS-ItalicMT"/>
+                <w:i/>
+                <w:iCs/>
+                <w:sz w:val="24"/>
+                <w:szCs w:val="24"/>
+              </w:rPr>
+              <w:footnoteReference w:id="1"/>
+            </w:r>
+            <w:r>
+              <w:rPr>
+                <w:rFonts w:ascii="TimesNewRomanPS-ItalicMT" w:hAnsi="TimesNewRomanPS-ItalicMT" w:cs="TimesNewRomanPS-ItalicMT"/>
+                <w:i/>
+                <w:iCs/>
+                <w:sz w:val="24"/>
+                <w:szCs w:val="24"/>
+              </w:rPr>
+              <w:t>.</w:t>
+            </w:r>
+            <w:r>
+              <w:rPr>
+                <w:rFonts w:ascii="TimesNewRomanPS-ItalicMT" w:hAnsi="TimesNewRomanPS-ItalicMT" w:cs="TimesNewRomanPS-ItalicMT"/>
+                <w:iCs/>
+                <w:sz w:val="24"/>
+                <w:szCs w:val="24"/>
+              </w:rPr>
+              <w:t xml:space="preserve"> O jogo era inovador e 3D</w:t>
+            </w:r>
+          </w:p>
+        </w:tc>
+      </w:tr>
+      <w:tr>
+        <w:trPr>
+          <w:trHeight w:val="589"/>
+        </w:trPr>
+        <w:tc>
+          <w:tcPr>
+            <w:tcW w:w="988" w:type="dxa"/>
+          </w:tcPr>
+          <w:p>
+            <w:pPr>
+              <w:autoSpaceDE w:val="0"/>
+              <w:autoSpaceDN w:val="0"/>
+              <w:adjustRightInd w:val="0"/>
+              <w:rPr>
+                <w:rFonts w:ascii="Arial" w:hAnsi="Arial" w:cs="Arial"/>
+                <w:b/>
+                <w:bCs/>
+                <w:sz w:val="20"/>
+                <w:szCs w:val="20"/>
+              </w:rPr>
+            </w:pPr>
+            <w:r>
+              <w:rPr>
+                <w:rFonts w:ascii="Arial" w:hAnsi="Arial" w:cs="Arial"/>
+                <w:b/>
+                <w:bCs/>
+                <w:sz w:val="20"/>
+                <w:szCs w:val="20"/>
+              </w:rPr>
+              <w:t>1994</w:t>
+            </w:r>
+          </w:p>
+        </w:tc>
+        <w:tc>
+          <w:tcPr>
+            <w:tcW w:w="1559" w:type="dxa"/>
+          </w:tcPr>
+          <w:p>
+            <w:pPr>
+              <w:autoSpaceDE w:val="0"/>
+              <w:autoSpaceDN w:val="0"/>
+              <w:adjustRightInd w:val="0"/>
+              <w:rPr>
+                <w:rFonts w:ascii="Arial" w:hAnsi="Arial" w:cs="Arial"/>
+                <w:b/>
+                <w:bCs/>
+                <w:i/>
+                <w:iCs/>
+                <w:sz w:val="20"/>
+                <w:szCs w:val="20"/>
+              </w:rPr>
+            </w:pPr>
+            <w:proofErr w:type="spellStart"/>
+            <w:r>
+              <w:rPr>
+                <w:rFonts w:ascii="Arial" w:hAnsi="Arial" w:cs="Arial"/>
+                <w:b/>
+                <w:bCs/>
+                <w:i/>
+                <w:iCs/>
+                <w:sz w:val="20"/>
+                <w:szCs w:val="20"/>
+              </w:rPr>
+              <w:t>Doom</w:t>
+            </w:r>
+            <w:proofErr w:type="spellEnd"/>
+            <w:r>
+              <w:rPr>
+                <w:rFonts w:ascii="Arial" w:hAnsi="Arial" w:cs="Arial"/>
+                <w:b/>
+                <w:bCs/>
+                <w:i/>
+                <w:iCs/>
+                <w:sz w:val="20"/>
+                <w:szCs w:val="20"/>
+              </w:rPr>
+              <w:t xml:space="preserve"> </w:t>
+            </w:r>
+          </w:p>
+        </w:tc>
+        <w:tc>
+          <w:tcPr>
+            <w:tcW w:w="5947" w:type="dxa"/>
+          </w:tcPr>
+          <w:p>
+            <w:pPr>
+              <w:autoSpaceDE w:val="0"/>
+              <w:autoSpaceDN w:val="0"/>
+              <w:adjustRightInd w:val="0"/>
+              <w:rPr>
+                <w:rFonts w:ascii="TimesNewRomanPSMT" w:hAnsi="TimesNewRomanPSMT" w:cs="TimesNewRomanPSMT"/>
+                <w:sz w:val="24"/>
+                <w:szCs w:val="24"/>
+              </w:rPr>
+            </w:pPr>
+            <w:r>
+              <w:rPr>
+                <w:rFonts w:ascii="TimesNewRomanPSMT" w:hAnsi="TimesNewRomanPSMT" w:cs="TimesNewRomanPSMT"/>
+                <w:sz w:val="24"/>
+                <w:szCs w:val="24"/>
+              </w:rPr>
+              <w:t xml:space="preserve">marcou o ápice do </w:t>
+            </w:r>
+            <w:r>
+              <w:rPr>
+                <w:rFonts w:ascii="TimesNewRomanPSMT" w:hAnsi="TimesNewRomanPSMT" w:cs="TimesNewRomanPSMT"/>
+                <w:sz w:val="24"/>
+                <w:szCs w:val="24"/>
+              </w:rPr>
+              <w:t>desenvolvime</w:t>
+            </w:r>
+            <w:r>
+              <w:rPr>
+                <w:rFonts w:ascii="TimesNewRomanPSMT" w:hAnsi="TimesNewRomanPSMT" w:cs="TimesNewRomanPSMT"/>
+                <w:sz w:val="24"/>
+                <w:szCs w:val="24"/>
+              </w:rPr>
+              <w:t xml:space="preserve">nto para jogos </w:t>
+            </w:r>
+            <w:r>
+              <w:rPr>
+                <w:rFonts w:ascii="TimesNewRomanPSMT" w:hAnsi="TimesNewRomanPSMT" w:cs="TimesNewRomanPSMT"/>
+                <w:sz w:val="24"/>
+                <w:szCs w:val="24"/>
+              </w:rPr>
+              <w:t>conhecidos como FPS.</w:t>
+            </w:r>
+          </w:p>
+        </w:tc>
+      </w:tr>
+      <w:tr>
+        <w:trPr>
+          <w:trHeight w:val="589"/>
+        </w:trPr>
+        <w:tc>
+          <w:tcPr>
+            <w:tcW w:w="988" w:type="dxa"/>
+          </w:tcPr>
+          <w:p>
+            <w:pPr>
+              <w:autoSpaceDE w:val="0"/>
+              <w:autoSpaceDN w:val="0"/>
+              <w:adjustRightInd w:val="0"/>
+              <w:rPr>
+                <w:rFonts w:ascii="Arial" w:hAnsi="Arial" w:cs="Arial"/>
+                <w:b/>
+                <w:bCs/>
+                <w:sz w:val="20"/>
+                <w:szCs w:val="20"/>
+              </w:rPr>
+            </w:pPr>
+            <w:r>
+              <w:rPr>
+                <w:rFonts w:ascii="Arial" w:hAnsi="Arial" w:cs="Arial"/>
+                <w:b/>
+                <w:bCs/>
+                <w:sz w:val="20"/>
+                <w:szCs w:val="20"/>
+              </w:rPr>
+              <w:t>1996</w:t>
+            </w:r>
+          </w:p>
+        </w:tc>
+        <w:tc>
+          <w:tcPr>
+            <w:tcW w:w="1559" w:type="dxa"/>
+          </w:tcPr>
+          <w:p>
+            <w:pPr>
+              <w:autoSpaceDE w:val="0"/>
+              <w:autoSpaceDN w:val="0"/>
+              <w:adjustRightInd w:val="0"/>
+              <w:rPr>
+                <w:rFonts w:ascii="Arial" w:hAnsi="Arial" w:cs="Arial"/>
+                <w:b/>
+                <w:bCs/>
+                <w:i/>
+                <w:iCs/>
+                <w:sz w:val="20"/>
+                <w:szCs w:val="20"/>
+              </w:rPr>
+            </w:pPr>
+            <w:r>
+              <w:rPr>
+                <w:rFonts w:ascii="Arial" w:hAnsi="Arial" w:cs="Arial"/>
+                <w:b/>
+                <w:bCs/>
+                <w:i/>
+                <w:iCs/>
+                <w:sz w:val="20"/>
+                <w:szCs w:val="20"/>
+              </w:rPr>
+              <w:t xml:space="preserve">Quake </w:t>
+            </w:r>
+          </w:p>
+        </w:tc>
+        <w:tc>
+          <w:tcPr>
+            <w:tcW w:w="5947" w:type="dxa"/>
+          </w:tcPr>
+          <w:p>
+            <w:pPr>
+              <w:autoSpaceDE w:val="0"/>
+              <w:autoSpaceDN w:val="0"/>
+              <w:adjustRightInd w:val="0"/>
+              <w:rPr>
+                <w:rFonts w:ascii="TimesNewRomanPSMT" w:hAnsi="TimesNewRomanPSMT" w:cs="TimesNewRomanPSMT"/>
+                <w:sz w:val="24"/>
+                <w:szCs w:val="24"/>
+              </w:rPr>
+            </w:pPr>
+            <w:r>
+              <w:rPr>
+                <w:rFonts w:ascii="TimesNewRomanPSMT" w:hAnsi="TimesNewRomanPSMT" w:cs="TimesNewRomanPSMT"/>
+                <w:sz w:val="24"/>
+                <w:szCs w:val="24"/>
+              </w:rPr>
+              <w:t>Todos os elementos - cenários e personagens - eram</w:t>
+            </w:r>
+          </w:p>
+          <w:p>
+            <w:pPr>
+              <w:autoSpaceDE w:val="0"/>
+              <w:autoSpaceDN w:val="0"/>
+              <w:adjustRightInd w:val="0"/>
+              <w:rPr>
+                <w:rFonts w:ascii="TimesNewRomanPSMT" w:hAnsi="TimesNewRomanPSMT" w:cs="TimesNewRomanPSMT"/>
+                <w:sz w:val="24"/>
+                <w:szCs w:val="24"/>
+              </w:rPr>
+            </w:pPr>
+            <w:r>
+              <w:rPr>
+                <w:rFonts w:ascii="TimesNewRomanPSMT" w:hAnsi="TimesNewRomanPSMT" w:cs="TimesNewRomanPSMT"/>
+                <w:sz w:val="24"/>
+                <w:szCs w:val="24"/>
+              </w:rPr>
+              <w:t>providos de volume.</w:t>
+            </w:r>
+          </w:p>
+        </w:tc>
+      </w:tr>
+    </w:tbl>
+    <w:p>
+      <w:pPr>
+        <w:rPr>
+          <w:rFonts w:ascii="TimesNewRomanPS-BoldMT" w:hAnsi="TimesNewRomanPS-BoldMT" w:cs="TimesNewRomanPS-BoldMT"/>
+          <w:bCs/>
+          <w:sz w:val="24"/>
+          <w:szCs w:val="24"/>
+          <w:u w:val="single"/>
+        </w:rPr>
+      </w:pPr>
+    </w:p>
+    <w:p>
+      <w:pPr>
+        <w:rPr>
+          <w:rFonts w:ascii="TimesNewRomanPS-BoldMT" w:hAnsi="TimesNewRomanPS-BoldMT" w:cs="TimesNewRomanPS-BoldMT"/>
+          <w:bCs/>
+          <w:sz w:val="24"/>
+          <w:szCs w:val="24"/>
+          <w:u w:val="single"/>
+        </w:rPr>
+      </w:pPr>
+    </w:p>
+    <w:p>
+      <w:pPr>
+        <w:rPr>
+          <w:rFonts w:ascii="TimesNewRomanPS-BoldMT" w:hAnsi="TimesNewRomanPS-BoldMT" w:cs="TimesNewRomanPS-BoldMT"/>
+          <w:bCs/>
+          <w:sz w:val="24"/>
+          <w:szCs w:val="24"/>
+          <w:u w:val="single"/>
+        </w:rPr>
+      </w:pPr>
+    </w:p>
+    <w:p>
+      <w:pPr>
+        <w:rPr>
+          <w:rFonts w:ascii="TimesNewRomanPS-BoldMT" w:hAnsi="TimesNewRomanPS-BoldMT" w:cs="TimesNewRomanPS-BoldMT"/>
+          <w:bCs/>
+          <w:sz w:val="24"/>
+          <w:szCs w:val="24"/>
+          <w:u w:val="single"/>
+        </w:rPr>
+      </w:pPr>
     </w:p>
     <w:sectPr>
       <w:pgSz w:w="11906" w:h="16838"/>
@@ -8048,6 +8721,80 @@
     </w:sectPr>
   </w:body>
 </w:document>
+</file>
+
+<file path=word/endnotes.xml><?xml version="1.0" encoding="utf-8"?>
+<w:endnotes xmlns:wpc="http://schemas.microsoft.com/office/word/2010/wordprocessingCanvas" xmlns:cx="http://schemas.microsoft.com/office/drawing/2014/chartex" xmlns:cx1="http://schemas.microsoft.com/office/drawing/2015/9/8/chartex" xmlns:cx2="http://schemas.microsoft.com/office/drawing/2015/10/21/chartex" xmlns:cx3="http://schemas.microsoft.com/office/drawing/2016/5/9/chartex" xmlns:cx4="http://schemas.microsoft.com/office/drawing/2016/5/10/chartex" xmlns:cx5="http://schemas.microsoft.com/office/drawing/2016/5/11/chartex" xmlns:cx6="http://schemas.microsoft.com/office/drawing/2016/5/12/chartex" xmlns:cx7="http://schemas.microsoft.com/office/drawing/2016/5/13/chartex" xmlns:cx8="http://schemas.microsoft.com/office/drawing/2016/5/14/chartex" xmlns:mc="http://schemas.openxmlformats.org/markup-compatibility/2006" xmlns:aink="http://schemas.microsoft.com/office/drawing/2016/ink" xmlns:am3d="http://schemas.microsoft.com/office/drawing/2017/model3d" xmlns:o="urn:schemas-microsoft-com:office:office" xmlns:r="http://schemas.openxmlformats.org/officeDocument/2006/relationships" xmlns:m="http://schemas.openxmlformats.org/officeDocument/2006/math" xmlns:v="urn:schemas-microsoft-com:vml" xmlns:wp14="http://schemas.microsoft.com/office/word/2010/wordprocessingDrawing" xmlns:wp="http://schemas.openxmlformats.org/drawingml/2006/wordprocessingDrawing" xmlns:w10="urn:schemas-microsoft-com:office:word" xmlns:w="http://schemas.openxmlformats.org/wordprocessingml/2006/main" xmlns:w14="http://schemas.microsoft.com/office/word/2010/wordml" xmlns:w15="http://schemas.microsoft.com/office/word/2012/wordml" xmlns:w16cid="http://schemas.microsoft.com/office/word/2016/wordml/cid" xmlns:w16se="http://schemas.microsoft.com/office/word/2015/wordml/symex" xmlns:wpg="http://schemas.microsoft.com/office/word/2010/wordprocessingGroup" xmlns:wpi="http://schemas.microsoft.com/office/word/2010/wordprocessingInk" xmlns:wne="http://schemas.microsoft.com/office/word/2006/wordml" xmlns:wps="http://schemas.microsoft.com/office/word/2010/wordprocessingShape" mc:Ignorable="w14 w15 w16se w16cid wp14">
+  <w:endnote w:type="separator" w:id="-1">
+    <w:p>
+      <w:pPr>
+        <w:spacing w:after="0" w:line="240" w:lineRule="auto"/>
+      </w:pPr>
+      <w:r>
+        <w:separator/>
+      </w:r>
+    </w:p>
+  </w:endnote>
+  <w:endnote w:type="continuationSeparator" w:id="0">
+    <w:p>
+      <w:pPr>
+        <w:spacing w:after="0" w:line="240" w:lineRule="auto"/>
+      </w:pPr>
+      <w:r>
+        <w:continuationSeparator/>
+      </w:r>
+    </w:p>
+  </w:endnote>
+</w:endnotes>
+</file>
+
+<file path=word/footnotes.xml><?xml version="1.0" encoding="utf-8"?>
+<w:footnotes xmlns:wpc="http://schemas.microsoft.com/office/word/2010/wordprocessingCanvas" xmlns:cx="http://schemas.microsoft.com/office/drawing/2014/chartex" xmlns:cx1="http://schemas.microsoft.com/office/drawing/2015/9/8/chartex" xmlns:cx2="http://schemas.microsoft.com/office/drawing/2015/10/21/chartex" xmlns:cx3="http://schemas.microsoft.com/office/drawing/2016/5/9/chartex" xmlns:cx4="http://schemas.microsoft.com/office/drawing/2016/5/10/chartex" xmlns:cx5="http://schemas.microsoft.com/office/drawing/2016/5/11/chartex" xmlns:cx6="http://schemas.microsoft.com/office/drawing/2016/5/12/chartex" xmlns:cx7="http://schemas.microsoft.com/office/drawing/2016/5/13/chartex" xmlns:cx8="http://schemas.microsoft.com/office/drawing/2016/5/14/chartex" xmlns:mc="http://schemas.openxmlformats.org/markup-compatibility/2006" xmlns:aink="http://schemas.microsoft.com/office/drawing/2016/ink" xmlns:am3d="http://schemas.microsoft.com/office/drawing/2017/model3d" xmlns:o="urn:schemas-microsoft-com:office:office" xmlns:r="http://schemas.openxmlformats.org/officeDocument/2006/relationships" xmlns:m="http://schemas.openxmlformats.org/officeDocument/2006/math" xmlns:v="urn:schemas-microsoft-com:vml" xmlns:wp14="http://schemas.microsoft.com/office/word/2010/wordprocessingDrawing" xmlns:wp="http://schemas.openxmlformats.org/drawingml/2006/wordprocessingDrawing" xmlns:w10="urn:schemas-microsoft-com:office:word" xmlns:w="http://schemas.openxmlformats.org/wordprocessingml/2006/main" xmlns:w14="http://schemas.microsoft.com/office/word/2010/wordml" xmlns:w15="http://schemas.microsoft.com/office/word/2012/wordml" xmlns:w16cid="http://schemas.microsoft.com/office/word/2016/wordml/cid" xmlns:w16se="http://schemas.microsoft.com/office/word/2015/wordml/symex" xmlns:wpg="http://schemas.microsoft.com/office/word/2010/wordprocessingGroup" xmlns:wpi="http://schemas.microsoft.com/office/word/2010/wordprocessingInk" xmlns:wne="http://schemas.microsoft.com/office/word/2006/wordml" xmlns:wps="http://schemas.microsoft.com/office/word/2010/wordprocessingShape" mc:Ignorable="w14 w15 w16se w16cid wp14">
+  <w:footnote w:type="separator" w:id="-1">
+    <w:p>
+      <w:pPr>
+        <w:spacing w:after="0" w:line="240" w:lineRule="auto"/>
+      </w:pPr>
+      <w:r>
+        <w:separator/>
+      </w:r>
+    </w:p>
+  </w:footnote>
+  <w:footnote w:type="continuationSeparator" w:id="0">
+    <w:p>
+      <w:pPr>
+        <w:spacing w:after="0" w:line="240" w:lineRule="auto"/>
+      </w:pPr>
+      <w:r>
+        <w:continuationSeparator/>
+      </w:r>
+    </w:p>
+  </w:footnote>
+  <w:footnote w:id="1">
+    <w:p>
+      <w:pPr>
+        <w:pStyle w:val="Textodenotaderodap"/>
+      </w:pPr>
+      <w:r>
+        <w:rPr>
+          <w:rStyle w:val="Refdenotaderodap"/>
+        </w:rPr>
+        <w:footnoteRef/>
+      </w:r>
+      <w:r>
+        <w:t xml:space="preserve"> Jogos em primeira pessoa são jogos onde o jogador simula a própria visão e ação do personagem ou objeto </w:t>
+      </w:r>
+      <w:proofErr w:type="gramStart"/>
+      <w:r>
+        <w:t>jogável[</w:t>
+      </w:r>
+      <w:proofErr w:type="gramEnd"/>
+      <w:r>
+        <w:t>1]</w:t>
+      </w:r>
+    </w:p>
+  </w:footnote>
+</w:footnotes>
 </file>
 
 <file path=word/numbering.xml><?xml version="1.0" encoding="utf-8"?>
@@ -8835,6 +9582,89 @@
       </w:tblBorders>
     </w:tblPr>
   </w:style>
+  <w:style w:type="paragraph" w:styleId="Cabealho">
+    <w:name w:val="header"/>
+    <w:basedOn w:val="Normal"/>
+    <w:link w:val="CabealhoChar"/>
+    <w:uiPriority w:val="99"/>
+    <w:unhideWhenUsed/>
+    <w:rsid w:val="0029787E"/>
+    <w:pPr>
+      <w:tabs>
+        <w:tab w:val="center" w:pos="4252"/>
+        <w:tab w:val="right" w:pos="8504"/>
+      </w:tabs>
+      <w:spacing w:after="0" w:line="240" w:lineRule="auto"/>
+    </w:pPr>
+  </w:style>
+  <w:style w:type="character" w:customStyle="1" w:styleId="CabealhoChar">
+    <w:name w:val="Cabeçalho Char"/>
+    <w:basedOn w:val="Fontepargpadro"/>
+    <w:link w:val="Cabealho"/>
+    <w:uiPriority w:val="99"/>
+    <w:rsid w:val="0029787E"/>
+  </w:style>
+  <w:style w:type="paragraph" w:styleId="Rodap">
+    <w:name w:val="footer"/>
+    <w:basedOn w:val="Normal"/>
+    <w:link w:val="RodapChar"/>
+    <w:uiPriority w:val="99"/>
+    <w:unhideWhenUsed/>
+    <w:rsid w:val="0029787E"/>
+    <w:pPr>
+      <w:tabs>
+        <w:tab w:val="center" w:pos="4252"/>
+        <w:tab w:val="right" w:pos="8504"/>
+      </w:tabs>
+      <w:spacing w:after="0" w:line="240" w:lineRule="auto"/>
+    </w:pPr>
+  </w:style>
+  <w:style w:type="character" w:customStyle="1" w:styleId="RodapChar">
+    <w:name w:val="Rodapé Char"/>
+    <w:basedOn w:val="Fontepargpadro"/>
+    <w:link w:val="Rodap"/>
+    <w:uiPriority w:val="99"/>
+    <w:rsid w:val="0029787E"/>
+  </w:style>
+  <w:style w:type="paragraph" w:styleId="Textodenotaderodap">
+    <w:name w:val="footnote text"/>
+    <w:basedOn w:val="Normal"/>
+    <w:link w:val="TextodenotaderodapChar"/>
+    <w:uiPriority w:val="99"/>
+    <w:semiHidden/>
+    <w:unhideWhenUsed/>
+    <w:rsid w:val="0029787E"/>
+    <w:pPr>
+      <w:spacing w:after="0" w:line="240" w:lineRule="auto"/>
+    </w:pPr>
+    <w:rPr>
+      <w:sz w:val="20"/>
+      <w:szCs w:val="20"/>
+    </w:rPr>
+  </w:style>
+  <w:style w:type="character" w:customStyle="1" w:styleId="TextodenotaderodapChar">
+    <w:name w:val="Texto de nota de rodapé Char"/>
+    <w:basedOn w:val="Fontepargpadro"/>
+    <w:link w:val="Textodenotaderodap"/>
+    <w:uiPriority w:val="99"/>
+    <w:semiHidden/>
+    <w:rsid w:val="0029787E"/>
+    <w:rPr>
+      <w:sz w:val="20"/>
+      <w:szCs w:val="20"/>
+    </w:rPr>
+  </w:style>
+  <w:style w:type="character" w:styleId="Refdenotaderodap">
+    <w:name w:val="footnote reference"/>
+    <w:basedOn w:val="Fontepargpadro"/>
+    <w:uiPriority w:val="99"/>
+    <w:semiHidden/>
+    <w:unhideWhenUsed/>
+    <w:rsid w:val="0029787E"/>
+    <w:rPr>
+      <w:vertAlign w:val="superscript"/>
+    </w:rPr>
+  </w:style>
 </w:styles>
 </file>
 
@@ -9131,4 +9961,16 @@
     </a:ext>
   </a:extLst>
 </a:theme>
+</file>
+
+<file path=customXml/item1.xml><?xml version="1.0" encoding="utf-8"?>
+<b:Sources xmlns:b="http://schemas.openxmlformats.org/officeDocument/2006/bibliography" xmlns="http://schemas.openxmlformats.org/officeDocument/2006/bibliography" SelectedStyle="\APASixthEditionOfficeOnline.xsl" StyleName="APA" Version="6"/>
+</file>
+
+<file path=customXml/itemProps1.xml><?xml version="1.0" encoding="utf-8"?>
+<ds:datastoreItem xmlns:ds="http://schemas.openxmlformats.org/officeDocument/2006/customXml" ds:itemID="{869C3FA5-84CA-4FDC-96E2-2128E325AD84}">
+  <ds:schemaRefs>
+    <ds:schemaRef ds:uri="http://schemas.openxmlformats.org/officeDocument/2006/bibliography"/>
+  </ds:schemaRefs>
+</ds:datastoreItem>
 </file>
</xml_diff>